<commit_message>
Pequeño Arreglo en CV
</commit_message>
<xml_diff>
--- a/src/assets/cv/Daniel-CV-Nuevo-Modelo.docx
+++ b/src/assets/cv/Daniel-CV-Nuevo-Modelo.docx
@@ -1569,18 +1569,7 @@
                                 <w:sz w:val="22"/>
                                 <w:szCs w:val="22"/>
                               </w:rPr>
-                              <w:t xml:space="preserve"> RIF.: j-40203007-0</w:t>
-                            </w:r>
-                            <w:r>
-                              <w:rPr>
-                                <w:rFonts w:ascii="Arial" w:hAnsi="Arial" w:cs="Arial"/>
-                                <w:b/>
-                                <w:bCs/>
-                                <w:color w:val="auto"/>
-                                <w:sz w:val="22"/>
-                                <w:szCs w:val="22"/>
-                              </w:rPr>
-                              <w:t xml:space="preserve">, </w:t>
+                              <w:t xml:space="preserve"> RIF.: j-40203007-0, </w:t>
                             </w:r>
                             <w:proofErr w:type="spellStart"/>
                             <w:r>
@@ -1695,19 +1684,8 @@
                                 <w:color w:val="auto"/>
                                 <w:lang w:val="es-ES"/>
                               </w:rPr>
-                              <w:t xml:space="preserve">Desarrollo web / </w:t>
-                            </w:r>
-                            <w:proofErr w:type="spellStart"/>
-                            <w:r>
-                              <w:rPr>
-                                <w:rFonts w:ascii="Arial" w:hAnsi="Arial" w:cs="Arial"/>
-                                <w:b/>
-                                <w:color w:val="auto"/>
-                                <w:lang w:val="es-ES"/>
-                              </w:rPr>
-                              <w:t>Proyectios</w:t>
-                            </w:r>
-                            <w:proofErr w:type="spellEnd"/>
+                              <w:t>Desarrollo web / Proyectos</w:t>
+                            </w:r>
                           </w:p>
                           <w:p>
                             <w:pPr>
@@ -1829,6 +1807,13 @@
                               </w:rPr>
                               <w:t>HTML, CSS, JavaScript, Figma, React JS</w:t>
                             </w:r>
+                            <w:r>
+                              <w:rPr>
+                                <w:rFonts w:ascii="Arial" w:hAnsi="Arial" w:cs="Arial"/>
+                                <w:color w:val="auto"/>
+                              </w:rPr>
+                              <w:t>, Node JS, Express, MongoDB</w:t>
+                            </w:r>
                           </w:p>
                           <w:p>
                             <w:pPr>
@@ -1901,23 +1886,7 @@
                                 <w:rFonts w:ascii="Arial" w:hAnsi="Arial" w:cs="Arial"/>
                                 <w:color w:val="auto"/>
                               </w:rPr>
-                              <w:t xml:space="preserve">: Venezuela. Maracay, Aragua. La </w:t>
-                            </w:r>
-                            <w:proofErr w:type="spellStart"/>
-                            <w:r>
-                              <w:rPr>
-                                <w:rFonts w:ascii="Arial" w:hAnsi="Arial" w:cs="Arial"/>
-                                <w:color w:val="auto"/>
-                              </w:rPr>
-                              <w:t>Cooperativa</w:t>
-                            </w:r>
-                            <w:proofErr w:type="spellEnd"/>
-                            <w:r>
-                              <w:rPr>
-                                <w:rFonts w:ascii="Arial" w:hAnsi="Arial" w:cs="Arial"/>
-                                <w:color w:val="auto"/>
-                              </w:rPr>
-                              <w:t>, #63</w:t>
+                              <w:t>: Venezuela. Maracay, Aragua.</w:t>
                             </w:r>
                           </w:p>
                         </w:txbxContent>
@@ -2019,18 +1988,7 @@
                           <w:sz w:val="22"/>
                           <w:szCs w:val="22"/>
                         </w:rPr>
-                        <w:t xml:space="preserve"> RIF.: j-40203007-0</w:t>
-                      </w:r>
-                      <w:r>
-                        <w:rPr>
-                          <w:rFonts w:ascii="Arial" w:hAnsi="Arial" w:cs="Arial"/>
-                          <w:b/>
-                          <w:bCs/>
-                          <w:color w:val="auto"/>
-                          <w:sz w:val="22"/>
-                          <w:szCs w:val="22"/>
-                        </w:rPr>
-                        <w:t xml:space="preserve">, </w:t>
+                        <w:t xml:space="preserve"> RIF.: j-40203007-0, </w:t>
                       </w:r>
                       <w:proofErr w:type="spellStart"/>
                       <w:r>
@@ -2145,19 +2103,8 @@
                           <w:color w:val="auto"/>
                           <w:lang w:val="es-ES"/>
                         </w:rPr>
-                        <w:t xml:space="preserve">Desarrollo web / </w:t>
-                      </w:r>
-                      <w:proofErr w:type="spellStart"/>
-                      <w:r>
-                        <w:rPr>
-                          <w:rFonts w:ascii="Arial" w:hAnsi="Arial" w:cs="Arial"/>
-                          <w:b/>
-                          <w:color w:val="auto"/>
-                          <w:lang w:val="es-ES"/>
-                        </w:rPr>
-                        <w:t>Proyectios</w:t>
-                      </w:r>
-                      <w:proofErr w:type="spellEnd"/>
+                        <w:t>Desarrollo web / Proyectos</w:t>
+                      </w:r>
                     </w:p>
                     <w:p>
                       <w:pPr>
@@ -2279,6 +2226,13 @@
                         </w:rPr>
                         <w:t>HTML, CSS, JavaScript, Figma, React JS</w:t>
                       </w:r>
+                      <w:r>
+                        <w:rPr>
+                          <w:rFonts w:ascii="Arial" w:hAnsi="Arial" w:cs="Arial"/>
+                          <w:color w:val="auto"/>
+                        </w:rPr>
+                        <w:t>, Node JS, Express, MongoDB</w:t>
+                      </w:r>
                     </w:p>
                     <w:p>
                       <w:pPr>
@@ -2351,23 +2305,7 @@
                           <w:rFonts w:ascii="Arial" w:hAnsi="Arial" w:cs="Arial"/>
                           <w:color w:val="auto"/>
                         </w:rPr>
-                        <w:t xml:space="preserve">: Venezuela. Maracay, Aragua. La </w:t>
-                      </w:r>
-                      <w:proofErr w:type="spellStart"/>
-                      <w:r>
-                        <w:rPr>
-                          <w:rFonts w:ascii="Arial" w:hAnsi="Arial" w:cs="Arial"/>
-                          <w:color w:val="auto"/>
-                        </w:rPr>
-                        <w:t>Cooperativa</w:t>
-                      </w:r>
-                      <w:proofErr w:type="spellEnd"/>
-                      <w:r>
-                        <w:rPr>
-                          <w:rFonts w:ascii="Arial" w:hAnsi="Arial" w:cs="Arial"/>
-                          <w:color w:val="auto"/>
-                        </w:rPr>
-                        <w:t>, #63</w:t>
+                        <w:t>: Venezuela. Maracay, Aragua.</w:t>
                       </w:r>
                     </w:p>
                   </w:txbxContent>
@@ -7998,10 +7936,6 @@
 </file>
 
 <file path=customXml/item1.xml><?xml version="1.0" encoding="utf-8"?>
-<b:Sources xmlns:b="http://schemas.openxmlformats.org/officeDocument/2006/bibliography" xmlns="http://schemas.openxmlformats.org/officeDocument/2006/bibliography" SelectedStyle="/APASixthEditionOfficeOnline.xsl" StyleName="APA"/>
-</file>
-
-<file path=customXml/item2.xml><?xml version="1.0" encoding="utf-8"?>
 <CoverPageProperties xmlns="http://schemas.microsoft.com/office/2006/coverPageProps">
   <PublishDate/>
   <Abstract/>
@@ -8012,18 +7946,22 @@
 </CoverPageProperties>
 </file>
 
+<file path=customXml/item2.xml><?xml version="1.0" encoding="utf-8"?>
+<b:Sources xmlns:b="http://schemas.openxmlformats.org/officeDocument/2006/bibliography" xmlns="http://schemas.openxmlformats.org/officeDocument/2006/bibliography" SelectedStyle="/APASixthEditionOfficeOnline.xsl" StyleName="APA"/>
+</file>
+
 <file path=customXml/itemProps1.xml><?xml version="1.0" encoding="utf-8"?>
+<ds:datastoreItem xmlns:ds="http://schemas.openxmlformats.org/officeDocument/2006/customXml" ds:itemID="{7518ABA6-A0FA-414A-AC8E-EC97AD4DE7CE}">
+  <ds:schemaRefs>
+    <ds:schemaRef ds:uri="http://schemas.microsoft.com/office/2006/coverPageProps"/>
+  </ds:schemaRefs>
+</ds:datastoreItem>
+</file>
+
+<file path=customXml/itemProps2.xml><?xml version="1.0" encoding="utf-8"?>
 <ds:datastoreItem xmlns:ds="http://schemas.openxmlformats.org/officeDocument/2006/customXml" ds:itemID="{3FA139A4-E09C-9042-94A8-05B8BD96F2AD}">
   <ds:schemaRefs>
     <ds:schemaRef ds:uri="http://schemas.openxmlformats.org/officeDocument/2006/bibliography"/>
   </ds:schemaRefs>
 </ds:datastoreItem>
-</file>
-
-<file path=customXml/itemProps2.xml><?xml version="1.0" encoding="utf-8"?>
-<ds:datastoreItem xmlns:ds="http://schemas.openxmlformats.org/officeDocument/2006/customXml" ds:itemID="{7518ABA6-A0FA-414A-AC8E-EC97AD4DE7CE}">
-  <ds:schemaRefs>
-    <ds:schemaRef ds:uri="http://schemas.microsoft.com/office/2006/coverPageProps"/>
-  </ds:schemaRefs>
-</ds:datastoreItem>
 </file>
</xml_diff>

<commit_message>
Cambiando descripciones a español, y agregando stikers de skills, controlando fomulario, y algunos cambios estéticos pequeños
</commit_message>
<xml_diff>
--- a/src/assets/cv/Daniel-CV-Nuevo-Modelo.docx
+++ b/src/assets/cv/Daniel-CV-Nuevo-Modelo.docx
@@ -83,7 +83,7 @@
         <mc:AlternateContent>
           <mc:Choice Requires="wps">
             <w:drawing>
-              <wp:anchor distT="0" distB="0" distL="114300" distR="114300" simplePos="0" relativeHeight="251654655" behindDoc="0" locked="0" layoutInCell="1" allowOverlap="1" wp14:anchorId="26A88D2E" wp14:editId="28C95F88">
+              <wp:anchor distT="0" distB="0" distL="114300" distR="114300" simplePos="0" relativeHeight="251654655" behindDoc="0" locked="0" layoutInCell="1" allowOverlap="1" wp14:anchorId="26A88D2E" wp14:editId="6DC8C729">
                 <wp:simplePos x="0" y="0"/>
                 <wp:positionH relativeFrom="margin">
                   <wp:posOffset>-2179320</wp:posOffset>
@@ -134,6 +134,18 @@
                           <a:schemeClr val="lt1"/>
                         </a:fontRef>
                       </wps:style>
+                      <wps:txbx>
+                        <w:txbxContent>
+                          <w:p>
+                            <w:pPr>
+                              <w:jc w:val="center"/>
+                              <w:rPr>
+                                <w:lang w:val="es-VE"/>
+                              </w:rPr>
+                            </w:pPr>
+                          </w:p>
+                        </w:txbxContent>
+                      </wps:txbx>
                       <wps:bodyPr rot="0" spcFirstLastPara="0" vertOverflow="overflow" horzOverflow="overflow" vert="horz" wrap="square" lIns="91440" tIns="45720" rIns="91440" bIns="45720" numCol="1" spcCol="0" rtlCol="0" fromWordArt="0" anchor="ctr" anchorCtr="0" forceAA="0" compatLnSpc="1">
                         <a:prstTxWarp prst="textNoShape">
                           <a:avLst/>
@@ -151,7 +163,19 @@
           </mc:Choice>
           <mc:Fallback>
             <w:pict>
-              <v:rect w14:anchorId="35BCD06A" id="Rectángulo 338" o:spid="_x0000_s1026" style="position:absolute;margin-left:-171.6pt;margin-top:-62.3pt;width:540pt;height:756.75pt;z-index:251654655;visibility:visible;mso-wrap-style:square;mso-height-percent:0;mso-wrap-distance-left:9pt;mso-wrap-distance-top:0;mso-wrap-distance-right:9pt;mso-wrap-distance-bottom:0;mso-position-horizontal:absolute;mso-position-horizontal-relative:margin;mso-position-vertical:absolute;mso-position-vertical-relative:margin;mso-height-percent:0;mso-height-relative:margin;v-text-anchor:middle" o:gfxdata="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" fillcolor="#d9e2f3 [660]" stroked="f" strokeweight="2pt">
+              <v:rect w14:anchorId="26A88D2E" id="Rectángulo 338" o:spid="_x0000_s1026" style="position:absolute;margin-left:-171.6pt;margin-top:-62.3pt;width:540pt;height:756.75pt;z-index:251654655;visibility:visible;mso-wrap-style:square;mso-height-percent:0;mso-wrap-distance-left:9pt;mso-wrap-distance-top:0;mso-wrap-distance-right:9pt;mso-wrap-distance-bottom:0;mso-position-horizontal:absolute;mso-position-horizontal-relative:margin;mso-position-vertical:absolute;mso-position-vertical-relative:margin;mso-height-percent:0;mso-height-relative:margin;v-text-anchor:middle" o:gfxdata="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" fillcolor="#d9e2f3 [660]" stroked="f" strokeweight="2pt">
+                <v:textbox>
+                  <w:txbxContent>
+                    <w:p>
+                      <w:pPr>
+                        <w:jc w:val="center"/>
+                        <w:rPr>
+                          <w:lang w:val="es-VE"/>
+                        </w:rPr>
+                      </w:pPr>
+                    </w:p>
+                  </w:txbxContent>
+                </v:textbox>
                 <w10:wrap type="square" anchorx="margin" anchory="margin"/>
               </v:rect>
             </w:pict>
@@ -318,6 +342,7 @@
                               </w:rPr>
                               <w:t xml:space="preserve">Henry </w:t>
                             </w:r>
+                            <w:proofErr w:type="spellStart"/>
                             <w:r>
                               <w:rPr>
                                 <w:rFonts w:ascii="Arial" w:hAnsi="Arial" w:cs="Arial"/>
@@ -325,8 +350,9 @@
                                 <w:color w:val="auto"/>
                                 <w:lang w:val="es-ES"/>
                               </w:rPr>
-                              <w:t xml:space="preserve">Bootcam </w:t>
-                            </w:r>
+                              <w:t>Bootcam</w:t>
+                            </w:r>
+                            <w:proofErr w:type="spellEnd"/>
                             <w:r>
                               <w:rPr>
                                 <w:rFonts w:ascii="Arial" w:hAnsi="Arial" w:cs="Arial"/>
@@ -334,7 +360,47 @@
                                 <w:color w:val="auto"/>
                                 <w:lang w:val="es-ES"/>
                               </w:rPr>
-                              <w:t>Fullstack Developer 2021</w:t>
+                              <w:t xml:space="preserve"> </w:t>
+                            </w:r>
+                            <w:proofErr w:type="spellStart"/>
+                            <w:r>
+                              <w:rPr>
+                                <w:rFonts w:ascii="Arial" w:hAnsi="Arial" w:cs="Arial"/>
+                                <w:bCs/>
+                                <w:color w:val="auto"/>
+                                <w:lang w:val="es-ES"/>
+                              </w:rPr>
+                              <w:t>Fullstack</w:t>
+                            </w:r>
+                            <w:proofErr w:type="spellEnd"/>
+                            <w:r>
+                              <w:rPr>
+                                <w:rFonts w:ascii="Arial" w:hAnsi="Arial" w:cs="Arial"/>
+                                <w:bCs/>
+                                <w:color w:val="auto"/>
+                                <w:lang w:val="es-ES"/>
+                              </w:rPr>
+                              <w:t xml:space="preserve"> </w:t>
+                            </w:r>
+                            <w:proofErr w:type="spellStart"/>
+                            <w:r>
+                              <w:rPr>
+                                <w:rFonts w:ascii="Arial" w:hAnsi="Arial" w:cs="Arial"/>
+                                <w:bCs/>
+                                <w:color w:val="auto"/>
+                                <w:lang w:val="es-ES"/>
+                              </w:rPr>
+                              <w:t>Developer</w:t>
+                            </w:r>
+                            <w:proofErr w:type="spellEnd"/>
+                            <w:r>
+                              <w:rPr>
+                                <w:rFonts w:ascii="Arial" w:hAnsi="Arial" w:cs="Arial"/>
+                                <w:bCs/>
+                                <w:color w:val="auto"/>
+                                <w:lang w:val="es-ES"/>
+                              </w:rPr>
+                              <w:t xml:space="preserve"> 2021</w:t>
                             </w:r>
                           </w:p>
                           <w:p>
@@ -426,7 +492,61 @@
                                 <w:color w:val="auto"/>
                                 <w:lang w:val="es-VE" w:eastAsia="en-US"/>
                               </w:rPr>
-                              <w:t xml:space="preserve">Curso: Introduction to Cloud Development HTML, CSS, and JavaScript. </w:t>
+                              <w:t xml:space="preserve">Curso: </w:t>
+                            </w:r>
+                            <w:proofErr w:type="spellStart"/>
+                            <w:r>
+                              <w:rPr>
+                                <w:rFonts w:ascii="Arial" w:hAnsi="Arial" w:cs="Arial"/>
+                                <w:color w:val="auto"/>
+                                <w:lang w:val="es-VE" w:eastAsia="en-US"/>
+                              </w:rPr>
+                              <w:t>Introduction</w:t>
+                            </w:r>
+                            <w:proofErr w:type="spellEnd"/>
+                            <w:r>
+                              <w:rPr>
+                                <w:rFonts w:ascii="Arial" w:hAnsi="Arial" w:cs="Arial"/>
+                                <w:color w:val="auto"/>
+                                <w:lang w:val="es-VE" w:eastAsia="en-US"/>
+                              </w:rPr>
+                              <w:t xml:space="preserve"> </w:t>
+                            </w:r>
+                            <w:proofErr w:type="spellStart"/>
+                            <w:r>
+                              <w:rPr>
+                                <w:rFonts w:ascii="Arial" w:hAnsi="Arial" w:cs="Arial"/>
+                                <w:color w:val="auto"/>
+                                <w:lang w:val="es-VE" w:eastAsia="en-US"/>
+                              </w:rPr>
+                              <w:t>to</w:t>
+                            </w:r>
+                            <w:proofErr w:type="spellEnd"/>
+                            <w:r>
+                              <w:rPr>
+                                <w:rFonts w:ascii="Arial" w:hAnsi="Arial" w:cs="Arial"/>
+                                <w:color w:val="auto"/>
+                                <w:lang w:val="es-VE" w:eastAsia="en-US"/>
+                              </w:rPr>
+                              <w:t xml:space="preserve"> Cloud </w:t>
+                            </w:r>
+                            <w:proofErr w:type="spellStart"/>
+                            <w:r>
+                              <w:rPr>
+                                <w:rFonts w:ascii="Arial" w:hAnsi="Arial" w:cs="Arial"/>
+                                <w:color w:val="auto"/>
+                                <w:lang w:val="es-VE" w:eastAsia="en-US"/>
+                              </w:rPr>
+                              <w:t>Development</w:t>
+                            </w:r>
+                            <w:proofErr w:type="spellEnd"/>
+                            <w:r>
+                              <w:rPr>
+                                <w:rFonts w:ascii="Arial" w:hAnsi="Arial" w:cs="Arial"/>
+                                <w:color w:val="auto"/>
+                                <w:lang w:val="es-VE" w:eastAsia="en-US"/>
+                              </w:rPr>
+                              <w:t xml:space="preserve"> HTML, CSS, and JavaScript. </w:t>
                             </w:r>
                             <w:r>
                               <w:rPr>
@@ -462,7 +582,25 @@
                                 <w:color w:val="auto"/>
                                 <w:lang w:val="es-VE" w:eastAsia="en-US"/>
                               </w:rPr>
-                              <w:t xml:space="preserve">Curso 100% Práctico de Git y Github. </w:t>
+                              <w:t xml:space="preserve">Curso 100% Práctico de Git y </w:t>
+                            </w:r>
+                            <w:proofErr w:type="spellStart"/>
+                            <w:r>
+                              <w:rPr>
+                                <w:rFonts w:ascii="Arial" w:hAnsi="Arial" w:cs="Arial"/>
+                                <w:color w:val="auto"/>
+                                <w:lang w:val="es-VE" w:eastAsia="en-US"/>
+                              </w:rPr>
+                              <w:t>Github</w:t>
+                            </w:r>
+                            <w:proofErr w:type="spellEnd"/>
+                            <w:r>
+                              <w:rPr>
+                                <w:rFonts w:ascii="Arial" w:hAnsi="Arial" w:cs="Arial"/>
+                                <w:color w:val="auto"/>
+                                <w:lang w:val="es-VE" w:eastAsia="en-US"/>
+                              </w:rPr>
+                              <w:t xml:space="preserve">. </w:t>
                             </w:r>
                             <w:r>
                               <w:rPr>
@@ -505,13 +643,31 @@
                                 <w:color w:val="auto"/>
                               </w:rPr>
                             </w:pPr>
-                            <w:r>
-                              <w:rPr>
-                                <w:rFonts w:ascii="Arial" w:hAnsi="Arial" w:cs="Arial"/>
-                                <w:color w:val="auto"/>
-                              </w:rPr>
-                              <w:t>Pensamiento Crítico</w:t>
-                            </w:r>
+                            <w:proofErr w:type="spellStart"/>
+                            <w:r>
+                              <w:rPr>
+                                <w:rFonts w:ascii="Arial" w:hAnsi="Arial" w:cs="Arial"/>
+                                <w:color w:val="auto"/>
+                              </w:rPr>
+                              <w:t>Pensamiento</w:t>
+                            </w:r>
+                            <w:proofErr w:type="spellEnd"/>
+                            <w:r>
+                              <w:rPr>
+                                <w:rFonts w:ascii="Arial" w:hAnsi="Arial" w:cs="Arial"/>
+                                <w:color w:val="auto"/>
+                              </w:rPr>
+                              <w:t xml:space="preserve"> </w:t>
+                            </w:r>
+                            <w:proofErr w:type="spellStart"/>
+                            <w:r>
+                              <w:rPr>
+                                <w:rFonts w:ascii="Arial" w:hAnsi="Arial" w:cs="Arial"/>
+                                <w:color w:val="auto"/>
+                              </w:rPr>
+                              <w:t>Crítico</w:t>
+                            </w:r>
+                            <w:proofErr w:type="spellEnd"/>
                           </w:p>
                           <w:p>
                             <w:pPr>
@@ -521,6 +677,7 @@
                                 <w:color w:val="auto"/>
                               </w:rPr>
                             </w:pPr>
+                            <w:proofErr w:type="spellStart"/>
                             <w:r>
                               <w:rPr>
                                 <w:rFonts w:ascii="Arial" w:hAnsi="Arial" w:cs="Arial"/>
@@ -528,6 +685,7 @@
                               </w:rPr>
                               <w:t>Creatividad</w:t>
                             </w:r>
+                            <w:proofErr w:type="spellEnd"/>
                           </w:p>
                           <w:p>
                             <w:pPr>
@@ -537,6 +695,7 @@
                                 <w:color w:val="auto"/>
                               </w:rPr>
                             </w:pPr>
+                            <w:proofErr w:type="spellStart"/>
                             <w:r>
                               <w:rPr>
                                 <w:rFonts w:ascii="Arial" w:hAnsi="Arial" w:cs="Arial"/>
@@ -544,6 +703,7 @@
                               </w:rPr>
                               <w:t>Adactabilidad</w:t>
                             </w:r>
+                            <w:proofErr w:type="spellEnd"/>
                           </w:p>
                           <w:p>
                             <w:pPr>
@@ -589,13 +749,31 @@
                                 <w:color w:val="auto"/>
                               </w:rPr>
                             </w:pPr>
-                            <w:r>
-                              <w:rPr>
-                                <w:rFonts w:ascii="Arial" w:hAnsi="Arial" w:cs="Arial"/>
-                                <w:color w:val="auto"/>
-                              </w:rPr>
-                              <w:t>Español - Nativo</w:t>
-                            </w:r>
+                            <w:proofErr w:type="spellStart"/>
+                            <w:r>
+                              <w:rPr>
+                                <w:rFonts w:ascii="Arial" w:hAnsi="Arial" w:cs="Arial"/>
+                                <w:color w:val="auto"/>
+                              </w:rPr>
+                              <w:t>Español</w:t>
+                            </w:r>
+                            <w:proofErr w:type="spellEnd"/>
+                            <w:r>
+                              <w:rPr>
+                                <w:rFonts w:ascii="Arial" w:hAnsi="Arial" w:cs="Arial"/>
+                                <w:color w:val="auto"/>
+                              </w:rPr>
+                              <w:t xml:space="preserve"> - </w:t>
+                            </w:r>
+                            <w:proofErr w:type="spellStart"/>
+                            <w:r>
+                              <w:rPr>
+                                <w:rFonts w:ascii="Arial" w:hAnsi="Arial" w:cs="Arial"/>
+                                <w:color w:val="auto"/>
+                              </w:rPr>
+                              <w:t>Nativo</w:t>
+                            </w:r>
+                            <w:proofErr w:type="spellEnd"/>
                           </w:p>
                           <w:p>
                             <w:pPr>
@@ -605,13 +783,31 @@
                                 <w:color w:val="auto"/>
                               </w:rPr>
                             </w:pPr>
-                            <w:r>
-                              <w:rPr>
-                                <w:rFonts w:ascii="Arial" w:hAnsi="Arial" w:cs="Arial"/>
-                                <w:color w:val="auto"/>
-                              </w:rPr>
-                              <w:t>Inglés – Técnico / Básico</w:t>
-                            </w:r>
+                            <w:proofErr w:type="spellStart"/>
+                            <w:r>
+                              <w:rPr>
+                                <w:rFonts w:ascii="Arial" w:hAnsi="Arial" w:cs="Arial"/>
+                                <w:color w:val="auto"/>
+                              </w:rPr>
+                              <w:t>Inglés</w:t>
+                            </w:r>
+                            <w:proofErr w:type="spellEnd"/>
+                            <w:r>
+                              <w:rPr>
+                                <w:rFonts w:ascii="Arial" w:hAnsi="Arial" w:cs="Arial"/>
+                                <w:color w:val="auto"/>
+                              </w:rPr>
+                              <w:t xml:space="preserve"> – Técnico / </w:t>
+                            </w:r>
+                            <w:proofErr w:type="spellStart"/>
+                            <w:r>
+                              <w:rPr>
+                                <w:rFonts w:ascii="Arial" w:hAnsi="Arial" w:cs="Arial"/>
+                                <w:color w:val="auto"/>
+                              </w:rPr>
+                              <w:t>Básico</w:t>
+                            </w:r>
+                            <w:proofErr w:type="spellEnd"/>
                           </w:p>
                           <w:p>
                             <w:pPr>
@@ -628,12 +824,21 @@
                                 <w:color w:val="auto"/>
                               </w:rPr>
                             </w:pPr>
-                            <w:r>
-                              <w:rPr>
-                                <w:rFonts w:ascii="Arial" w:hAnsi="Arial" w:cs="Arial"/>
-                                <w:color w:val="auto"/>
-                              </w:rPr>
-                              <w:t>Correo: daniel.b100726@gmail.com</w:t>
+                            <w:proofErr w:type="spellStart"/>
+                            <w:r>
+                              <w:rPr>
+                                <w:rFonts w:ascii="Arial" w:hAnsi="Arial" w:cs="Arial"/>
+                                <w:color w:val="auto"/>
+                              </w:rPr>
+                              <w:t>Correo</w:t>
+                            </w:r>
+                            <w:proofErr w:type="spellEnd"/>
+                            <w:r>
+                              <w:rPr>
+                                <w:rFonts w:ascii="Arial" w:hAnsi="Arial" w:cs="Arial"/>
+                                <w:color w:val="auto"/>
+                              </w:rPr>
+                              <w:t>: daniel.b100726@gmail.com</w:t>
                             </w:r>
                           </w:p>
                           <w:p>
@@ -643,12 +848,21 @@
                                 <w:color w:val="auto"/>
                               </w:rPr>
                             </w:pPr>
-                            <w:r>
-                              <w:rPr>
-                                <w:rFonts w:ascii="Arial" w:hAnsi="Arial" w:cs="Arial"/>
-                                <w:color w:val="auto"/>
-                              </w:rPr>
-                              <w:t xml:space="preserve">Linkedin: </w:t>
+                            <w:proofErr w:type="spellStart"/>
+                            <w:r>
+                              <w:rPr>
+                                <w:rFonts w:ascii="Arial" w:hAnsi="Arial" w:cs="Arial"/>
+                                <w:color w:val="auto"/>
+                              </w:rPr>
+                              <w:t>Linkedin</w:t>
+                            </w:r>
+                            <w:proofErr w:type="spellEnd"/>
+                            <w:r>
+                              <w:rPr>
+                                <w:rFonts w:ascii="Arial" w:hAnsi="Arial" w:cs="Arial"/>
+                                <w:color w:val="auto"/>
+                              </w:rPr>
+                              <w:t xml:space="preserve">: </w:t>
                             </w:r>
                             <w:r>
                               <w:rPr>
@@ -665,12 +879,21 @@
                                 <w:color w:val="auto"/>
                               </w:rPr>
                             </w:pPr>
-                            <w:r>
-                              <w:rPr>
-                                <w:rFonts w:ascii="Arial" w:hAnsi="Arial" w:cs="Arial"/>
-                                <w:color w:val="auto"/>
-                              </w:rPr>
-                              <w:t>Github:</w:t>
+                            <w:proofErr w:type="spellStart"/>
+                            <w:r>
+                              <w:rPr>
+                                <w:rFonts w:ascii="Arial" w:hAnsi="Arial" w:cs="Arial"/>
+                                <w:color w:val="auto"/>
+                              </w:rPr>
+                              <w:t>Github</w:t>
+                            </w:r>
+                            <w:proofErr w:type="spellEnd"/>
+                            <w:r>
+                              <w:rPr>
+                                <w:rFonts w:ascii="Arial" w:hAnsi="Arial" w:cs="Arial"/>
+                                <w:color w:val="auto"/>
+                              </w:rPr>
+                              <w:t>:</w:t>
                             </w:r>
                             <w:r>
                               <w:t xml:space="preserve"> </w:t>
@@ -714,7 +937,7 @@
                 <v:stroke joinstyle="miter"/>
                 <v:path gradientshapeok="t" o:connecttype="rect"/>
               </v:shapetype>
-              <v:shape id="Text Box 341" o:spid="_x0000_s1026" type="#_x0000_t202" style="position:absolute;margin-left:113.4pt;margin-top:226.5pt;width:214.1pt;height:432.75pt;z-index:251663872;visibility:visible;mso-wrap-style:square;mso-width-percent:0;mso-height-percent:0;mso-wrap-distance-left:9pt;mso-wrap-distance-top:0;mso-wrap-distance-right:9pt;mso-wrap-distance-bottom:0;mso-position-horizontal:absolute;mso-position-horizontal-relative:text;mso-position-vertical:absolute;mso-position-vertical-relative:margin;mso-width-percent:0;mso-height-percent:0;mso-width-relative:margin;mso-height-relative:margin;v-text-anchor:top" o:gfxdata="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" filled="f" stroked="f" strokeweight=".5pt">
+              <v:shape id="Text Box 341" o:spid="_x0000_s1027" type="#_x0000_t202" style="position:absolute;margin-left:113.4pt;margin-top:226.5pt;width:214.1pt;height:432.75pt;z-index:251663872;visibility:visible;mso-wrap-style:square;mso-width-percent:0;mso-height-percent:0;mso-wrap-distance-left:9pt;mso-wrap-distance-top:0;mso-wrap-distance-right:9pt;mso-wrap-distance-bottom:0;mso-position-horizontal:absolute;mso-position-horizontal-relative:text;mso-position-vertical:absolute;mso-position-vertical-relative:margin;mso-width-percent:0;mso-height-percent:0;mso-width-relative:margin;mso-height-relative:margin;v-text-anchor:top" o:gfxdata="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" filled="f" stroked="f" strokeweight=".5pt">
                 <v:textbox inset="0,0,0,0">
                   <w:txbxContent>
                     <w:p>
@@ -818,6 +1041,7 @@
                         </w:rPr>
                         <w:t xml:space="preserve">Henry </w:t>
                       </w:r>
+                      <w:proofErr w:type="spellStart"/>
                       <w:r>
                         <w:rPr>
                           <w:rFonts w:ascii="Arial" w:hAnsi="Arial" w:cs="Arial"/>
@@ -825,8 +1049,9 @@
                           <w:color w:val="auto"/>
                           <w:lang w:val="es-ES"/>
                         </w:rPr>
-                        <w:t xml:space="preserve">Bootcam </w:t>
-                      </w:r>
+                        <w:t>Bootcam</w:t>
+                      </w:r>
+                      <w:proofErr w:type="spellEnd"/>
                       <w:r>
                         <w:rPr>
                           <w:rFonts w:ascii="Arial" w:hAnsi="Arial" w:cs="Arial"/>
@@ -834,7 +1059,47 @@
                           <w:color w:val="auto"/>
                           <w:lang w:val="es-ES"/>
                         </w:rPr>
-                        <w:t>Fullstack Developer 2021</w:t>
+                        <w:t xml:space="preserve"> </w:t>
+                      </w:r>
+                      <w:proofErr w:type="spellStart"/>
+                      <w:r>
+                        <w:rPr>
+                          <w:rFonts w:ascii="Arial" w:hAnsi="Arial" w:cs="Arial"/>
+                          <w:bCs/>
+                          <w:color w:val="auto"/>
+                          <w:lang w:val="es-ES"/>
+                        </w:rPr>
+                        <w:t>Fullstack</w:t>
+                      </w:r>
+                      <w:proofErr w:type="spellEnd"/>
+                      <w:r>
+                        <w:rPr>
+                          <w:rFonts w:ascii="Arial" w:hAnsi="Arial" w:cs="Arial"/>
+                          <w:bCs/>
+                          <w:color w:val="auto"/>
+                          <w:lang w:val="es-ES"/>
+                        </w:rPr>
+                        <w:t xml:space="preserve"> </w:t>
+                      </w:r>
+                      <w:proofErr w:type="spellStart"/>
+                      <w:r>
+                        <w:rPr>
+                          <w:rFonts w:ascii="Arial" w:hAnsi="Arial" w:cs="Arial"/>
+                          <w:bCs/>
+                          <w:color w:val="auto"/>
+                          <w:lang w:val="es-ES"/>
+                        </w:rPr>
+                        <w:t>Developer</w:t>
+                      </w:r>
+                      <w:proofErr w:type="spellEnd"/>
+                      <w:r>
+                        <w:rPr>
+                          <w:rFonts w:ascii="Arial" w:hAnsi="Arial" w:cs="Arial"/>
+                          <w:bCs/>
+                          <w:color w:val="auto"/>
+                          <w:lang w:val="es-ES"/>
+                        </w:rPr>
+                        <w:t xml:space="preserve"> 2021</w:t>
                       </w:r>
                     </w:p>
                     <w:p>
@@ -926,7 +1191,61 @@
                           <w:color w:val="auto"/>
                           <w:lang w:val="es-VE" w:eastAsia="en-US"/>
                         </w:rPr>
-                        <w:t xml:space="preserve">Curso: Introduction to Cloud Development HTML, CSS, and JavaScript. </w:t>
+                        <w:t xml:space="preserve">Curso: </w:t>
+                      </w:r>
+                      <w:proofErr w:type="spellStart"/>
+                      <w:r>
+                        <w:rPr>
+                          <w:rFonts w:ascii="Arial" w:hAnsi="Arial" w:cs="Arial"/>
+                          <w:color w:val="auto"/>
+                          <w:lang w:val="es-VE" w:eastAsia="en-US"/>
+                        </w:rPr>
+                        <w:t>Introduction</w:t>
+                      </w:r>
+                      <w:proofErr w:type="spellEnd"/>
+                      <w:r>
+                        <w:rPr>
+                          <w:rFonts w:ascii="Arial" w:hAnsi="Arial" w:cs="Arial"/>
+                          <w:color w:val="auto"/>
+                          <w:lang w:val="es-VE" w:eastAsia="en-US"/>
+                        </w:rPr>
+                        <w:t xml:space="preserve"> </w:t>
+                      </w:r>
+                      <w:proofErr w:type="spellStart"/>
+                      <w:r>
+                        <w:rPr>
+                          <w:rFonts w:ascii="Arial" w:hAnsi="Arial" w:cs="Arial"/>
+                          <w:color w:val="auto"/>
+                          <w:lang w:val="es-VE" w:eastAsia="en-US"/>
+                        </w:rPr>
+                        <w:t>to</w:t>
+                      </w:r>
+                      <w:proofErr w:type="spellEnd"/>
+                      <w:r>
+                        <w:rPr>
+                          <w:rFonts w:ascii="Arial" w:hAnsi="Arial" w:cs="Arial"/>
+                          <w:color w:val="auto"/>
+                          <w:lang w:val="es-VE" w:eastAsia="en-US"/>
+                        </w:rPr>
+                        <w:t xml:space="preserve"> Cloud </w:t>
+                      </w:r>
+                      <w:proofErr w:type="spellStart"/>
+                      <w:r>
+                        <w:rPr>
+                          <w:rFonts w:ascii="Arial" w:hAnsi="Arial" w:cs="Arial"/>
+                          <w:color w:val="auto"/>
+                          <w:lang w:val="es-VE" w:eastAsia="en-US"/>
+                        </w:rPr>
+                        <w:t>Development</w:t>
+                      </w:r>
+                      <w:proofErr w:type="spellEnd"/>
+                      <w:r>
+                        <w:rPr>
+                          <w:rFonts w:ascii="Arial" w:hAnsi="Arial" w:cs="Arial"/>
+                          <w:color w:val="auto"/>
+                          <w:lang w:val="es-VE" w:eastAsia="en-US"/>
+                        </w:rPr>
+                        <w:t xml:space="preserve"> HTML, CSS, and JavaScript. </w:t>
                       </w:r>
                       <w:r>
                         <w:rPr>
@@ -962,7 +1281,25 @@
                           <w:color w:val="auto"/>
                           <w:lang w:val="es-VE" w:eastAsia="en-US"/>
                         </w:rPr>
-                        <w:t xml:space="preserve">Curso 100% Práctico de Git y Github. </w:t>
+                        <w:t xml:space="preserve">Curso 100% Práctico de Git y </w:t>
+                      </w:r>
+                      <w:proofErr w:type="spellStart"/>
+                      <w:r>
+                        <w:rPr>
+                          <w:rFonts w:ascii="Arial" w:hAnsi="Arial" w:cs="Arial"/>
+                          <w:color w:val="auto"/>
+                          <w:lang w:val="es-VE" w:eastAsia="en-US"/>
+                        </w:rPr>
+                        <w:t>Github</w:t>
+                      </w:r>
+                      <w:proofErr w:type="spellEnd"/>
+                      <w:r>
+                        <w:rPr>
+                          <w:rFonts w:ascii="Arial" w:hAnsi="Arial" w:cs="Arial"/>
+                          <w:color w:val="auto"/>
+                          <w:lang w:val="es-VE" w:eastAsia="en-US"/>
+                        </w:rPr>
+                        <w:t xml:space="preserve">. </w:t>
                       </w:r>
                       <w:r>
                         <w:rPr>
@@ -1005,13 +1342,31 @@
                           <w:color w:val="auto"/>
                         </w:rPr>
                       </w:pPr>
-                      <w:r>
-                        <w:rPr>
-                          <w:rFonts w:ascii="Arial" w:hAnsi="Arial" w:cs="Arial"/>
-                          <w:color w:val="auto"/>
-                        </w:rPr>
-                        <w:t>Pensamiento Crítico</w:t>
-                      </w:r>
+                      <w:proofErr w:type="spellStart"/>
+                      <w:r>
+                        <w:rPr>
+                          <w:rFonts w:ascii="Arial" w:hAnsi="Arial" w:cs="Arial"/>
+                          <w:color w:val="auto"/>
+                        </w:rPr>
+                        <w:t>Pensamiento</w:t>
+                      </w:r>
+                      <w:proofErr w:type="spellEnd"/>
+                      <w:r>
+                        <w:rPr>
+                          <w:rFonts w:ascii="Arial" w:hAnsi="Arial" w:cs="Arial"/>
+                          <w:color w:val="auto"/>
+                        </w:rPr>
+                        <w:t xml:space="preserve"> </w:t>
+                      </w:r>
+                      <w:proofErr w:type="spellStart"/>
+                      <w:r>
+                        <w:rPr>
+                          <w:rFonts w:ascii="Arial" w:hAnsi="Arial" w:cs="Arial"/>
+                          <w:color w:val="auto"/>
+                        </w:rPr>
+                        <w:t>Crítico</w:t>
+                      </w:r>
+                      <w:proofErr w:type="spellEnd"/>
                     </w:p>
                     <w:p>
                       <w:pPr>
@@ -1021,6 +1376,7 @@
                           <w:color w:val="auto"/>
                         </w:rPr>
                       </w:pPr>
+                      <w:proofErr w:type="spellStart"/>
                       <w:r>
                         <w:rPr>
                           <w:rFonts w:ascii="Arial" w:hAnsi="Arial" w:cs="Arial"/>
@@ -1028,6 +1384,7 @@
                         </w:rPr>
                         <w:t>Creatividad</w:t>
                       </w:r>
+                      <w:proofErr w:type="spellEnd"/>
                     </w:p>
                     <w:p>
                       <w:pPr>
@@ -1037,6 +1394,7 @@
                           <w:color w:val="auto"/>
                         </w:rPr>
                       </w:pPr>
+                      <w:proofErr w:type="spellStart"/>
                       <w:r>
                         <w:rPr>
                           <w:rFonts w:ascii="Arial" w:hAnsi="Arial" w:cs="Arial"/>
@@ -1044,6 +1402,7 @@
                         </w:rPr>
                         <w:t>Adactabilidad</w:t>
                       </w:r>
+                      <w:proofErr w:type="spellEnd"/>
                     </w:p>
                     <w:p>
                       <w:pPr>
@@ -1089,13 +1448,31 @@
                           <w:color w:val="auto"/>
                         </w:rPr>
                       </w:pPr>
-                      <w:r>
-                        <w:rPr>
-                          <w:rFonts w:ascii="Arial" w:hAnsi="Arial" w:cs="Arial"/>
-                          <w:color w:val="auto"/>
-                        </w:rPr>
-                        <w:t>Español - Nativo</w:t>
-                      </w:r>
+                      <w:proofErr w:type="spellStart"/>
+                      <w:r>
+                        <w:rPr>
+                          <w:rFonts w:ascii="Arial" w:hAnsi="Arial" w:cs="Arial"/>
+                          <w:color w:val="auto"/>
+                        </w:rPr>
+                        <w:t>Español</w:t>
+                      </w:r>
+                      <w:proofErr w:type="spellEnd"/>
+                      <w:r>
+                        <w:rPr>
+                          <w:rFonts w:ascii="Arial" w:hAnsi="Arial" w:cs="Arial"/>
+                          <w:color w:val="auto"/>
+                        </w:rPr>
+                        <w:t xml:space="preserve"> - </w:t>
+                      </w:r>
+                      <w:proofErr w:type="spellStart"/>
+                      <w:r>
+                        <w:rPr>
+                          <w:rFonts w:ascii="Arial" w:hAnsi="Arial" w:cs="Arial"/>
+                          <w:color w:val="auto"/>
+                        </w:rPr>
+                        <w:t>Nativo</w:t>
+                      </w:r>
+                      <w:proofErr w:type="spellEnd"/>
                     </w:p>
                     <w:p>
                       <w:pPr>
@@ -1105,13 +1482,31 @@
                           <w:color w:val="auto"/>
                         </w:rPr>
                       </w:pPr>
-                      <w:r>
-                        <w:rPr>
-                          <w:rFonts w:ascii="Arial" w:hAnsi="Arial" w:cs="Arial"/>
-                          <w:color w:val="auto"/>
-                        </w:rPr>
-                        <w:t>Inglés – Técnico / Básico</w:t>
-                      </w:r>
+                      <w:proofErr w:type="spellStart"/>
+                      <w:r>
+                        <w:rPr>
+                          <w:rFonts w:ascii="Arial" w:hAnsi="Arial" w:cs="Arial"/>
+                          <w:color w:val="auto"/>
+                        </w:rPr>
+                        <w:t>Inglés</w:t>
+                      </w:r>
+                      <w:proofErr w:type="spellEnd"/>
+                      <w:r>
+                        <w:rPr>
+                          <w:rFonts w:ascii="Arial" w:hAnsi="Arial" w:cs="Arial"/>
+                          <w:color w:val="auto"/>
+                        </w:rPr>
+                        <w:t xml:space="preserve"> – Técnico / </w:t>
+                      </w:r>
+                      <w:proofErr w:type="spellStart"/>
+                      <w:r>
+                        <w:rPr>
+                          <w:rFonts w:ascii="Arial" w:hAnsi="Arial" w:cs="Arial"/>
+                          <w:color w:val="auto"/>
+                        </w:rPr>
+                        <w:t>Básico</w:t>
+                      </w:r>
+                      <w:proofErr w:type="spellEnd"/>
                     </w:p>
                     <w:p>
                       <w:pPr>
@@ -1128,12 +1523,21 @@
                           <w:color w:val="auto"/>
                         </w:rPr>
                       </w:pPr>
-                      <w:r>
-                        <w:rPr>
-                          <w:rFonts w:ascii="Arial" w:hAnsi="Arial" w:cs="Arial"/>
-                          <w:color w:val="auto"/>
-                        </w:rPr>
-                        <w:t>Correo: daniel.b100726@gmail.com</w:t>
+                      <w:proofErr w:type="spellStart"/>
+                      <w:r>
+                        <w:rPr>
+                          <w:rFonts w:ascii="Arial" w:hAnsi="Arial" w:cs="Arial"/>
+                          <w:color w:val="auto"/>
+                        </w:rPr>
+                        <w:t>Correo</w:t>
+                      </w:r>
+                      <w:proofErr w:type="spellEnd"/>
+                      <w:r>
+                        <w:rPr>
+                          <w:rFonts w:ascii="Arial" w:hAnsi="Arial" w:cs="Arial"/>
+                          <w:color w:val="auto"/>
+                        </w:rPr>
+                        <w:t>: daniel.b100726@gmail.com</w:t>
                       </w:r>
                     </w:p>
                     <w:p>
@@ -1143,12 +1547,21 @@
                           <w:color w:val="auto"/>
                         </w:rPr>
                       </w:pPr>
-                      <w:r>
-                        <w:rPr>
-                          <w:rFonts w:ascii="Arial" w:hAnsi="Arial" w:cs="Arial"/>
-                          <w:color w:val="auto"/>
-                        </w:rPr>
-                        <w:t xml:space="preserve">Linkedin: </w:t>
+                      <w:proofErr w:type="spellStart"/>
+                      <w:r>
+                        <w:rPr>
+                          <w:rFonts w:ascii="Arial" w:hAnsi="Arial" w:cs="Arial"/>
+                          <w:color w:val="auto"/>
+                        </w:rPr>
+                        <w:t>Linkedin</w:t>
+                      </w:r>
+                      <w:proofErr w:type="spellEnd"/>
+                      <w:r>
+                        <w:rPr>
+                          <w:rFonts w:ascii="Arial" w:hAnsi="Arial" w:cs="Arial"/>
+                          <w:color w:val="auto"/>
+                        </w:rPr>
+                        <w:t xml:space="preserve">: </w:t>
                       </w:r>
                       <w:r>
                         <w:rPr>
@@ -1165,12 +1578,21 @@
                           <w:color w:val="auto"/>
                         </w:rPr>
                       </w:pPr>
-                      <w:r>
-                        <w:rPr>
-                          <w:rFonts w:ascii="Arial" w:hAnsi="Arial" w:cs="Arial"/>
-                          <w:color w:val="auto"/>
-                        </w:rPr>
-                        <w:t>Github:</w:t>
+                      <w:proofErr w:type="spellStart"/>
+                      <w:r>
+                        <w:rPr>
+                          <w:rFonts w:ascii="Arial" w:hAnsi="Arial" w:cs="Arial"/>
+                          <w:color w:val="auto"/>
+                        </w:rPr>
+                        <w:t>Github</w:t>
+                      </w:r>
+                      <w:proofErr w:type="spellEnd"/>
+                      <w:r>
+                        <w:rPr>
+                          <w:rFonts w:ascii="Arial" w:hAnsi="Arial" w:cs="Arial"/>
+                          <w:color w:val="auto"/>
+                        </w:rPr>
+                        <w:t>:</w:t>
                       </w:r>
                       <w:r>
                         <w:t xml:space="preserve"> </w:t>
@@ -1292,23 +1714,75 @@
                                 <w:sz w:val="22"/>
                                 <w:szCs w:val="22"/>
                               </w:rPr>
-                              <w:t>Abastos Valentina c.a RIF.: j-40203007-0, Tumeremo, Bolívar. 2020</w:t>
+                              <w:t>T</w:t>
+                            </w:r>
+                            <w:r>
+                              <w:rPr>
+                                <w:rFonts w:ascii="Arial" w:hAnsi="Arial" w:cs="Arial"/>
+                                <w:b/>
+                                <w:bCs/>
+                                <w:color w:val="auto"/>
+                                <w:sz w:val="22"/>
+                                <w:szCs w:val="22"/>
+                              </w:rPr>
+                              <w:t xml:space="preserve">eacher </w:t>
+                            </w:r>
+                            <w:r>
+                              <w:rPr>
+                                <w:rFonts w:ascii="Arial" w:hAnsi="Arial" w:cs="Arial"/>
+                                <w:b/>
+                                <w:bCs/>
+                                <w:color w:val="auto"/>
+                                <w:sz w:val="22"/>
+                                <w:szCs w:val="22"/>
+                              </w:rPr>
+                              <w:t>A</w:t>
+                            </w:r>
+                            <w:r>
+                              <w:rPr>
+                                <w:rFonts w:ascii="Arial" w:hAnsi="Arial" w:cs="Arial"/>
+                                <w:b/>
+                                <w:bCs/>
+                                <w:color w:val="auto"/>
+                                <w:sz w:val="22"/>
+                                <w:szCs w:val="22"/>
+                              </w:rPr>
+                              <w:t>ssistant</w:t>
+                            </w:r>
+                            <w:r>
+                              <w:rPr>
+                                <w:rFonts w:ascii="Arial" w:hAnsi="Arial" w:cs="Arial"/>
+                                <w:b/>
+                                <w:bCs/>
+                                <w:color w:val="auto"/>
+                                <w:sz w:val="22"/>
+                                <w:szCs w:val="22"/>
+                              </w:rPr>
+                              <w:t xml:space="preserve"> - Henry</w:t>
                             </w:r>
                           </w:p>
                           <w:p>
                             <w:pPr>
-                              <w:autoSpaceDE w:val="0"/>
-                              <w:autoSpaceDN w:val="0"/>
-                              <w:adjustRightInd w:val="0"/>
-                              <w:spacing w:after="0" w:line="240" w:lineRule="auto"/>
-                              <w:rPr>
-                                <w:rFonts w:ascii="Arial" w:hAnsi="Arial" w:cs="Arial"/>
+                              <w:rPr>
+                                <w:rStyle w:val="Ttulo1Car"/>
+                                <w:rFonts w:ascii="Arial" w:hAnsi="Arial" w:cs="Arial"/>
+                                <w:noProof w:val="0"/>
+                                <w:color w:val="auto"/>
+                                <w:sz w:val="20"/>
+                              </w:rPr>
+                            </w:pPr>
+                            <w:r>
+                              <w:rPr>
+                                <w:rFonts w:ascii="Arial" w:hAnsi="Arial" w:cs="Arial"/>
+                                <w:b/>
+                                <w:bCs/>
                                 <w:color w:val="auto"/>
                                 <w:sz w:val="22"/>
                                 <w:szCs w:val="22"/>
                                 <w:lang w:val="es-VE" w:eastAsia="en-US"/>
                               </w:rPr>
-                            </w:pPr>
+                              <w:t>Tareas realizadas:</w:t>
+                            </w:r>
                             <w:r>
                               <w:rPr>
                                 <w:rFonts w:ascii="Arial" w:hAnsi="Arial" w:cs="Arial"/>
@@ -1317,90 +1791,212 @@
                                 <w:szCs w:val="22"/>
                                 <w:lang w:val="es-VE" w:eastAsia="en-US"/>
                               </w:rPr>
-                              <w:t xml:space="preserve">Promotor de Ventas / Gerente de Tienda. </w:t>
+                              <w:t xml:space="preserve"> Como </w:t>
+                            </w:r>
+                            <w:proofErr w:type="spellStart"/>
+                            <w:r>
+                              <w:rPr>
+                                <w:rFonts w:ascii="Arial" w:hAnsi="Arial" w:cs="Arial"/>
+                                <w:color w:val="auto"/>
+                                <w:sz w:val="22"/>
+                                <w:szCs w:val="22"/>
+                                <w:lang w:val="es-VE" w:eastAsia="en-US"/>
+                              </w:rPr>
+                              <w:t>teacher</w:t>
+                            </w:r>
+                            <w:proofErr w:type="spellEnd"/>
+                            <w:r>
+                              <w:rPr>
+                                <w:rFonts w:ascii="Arial" w:hAnsi="Arial" w:cs="Arial"/>
+                                <w:color w:val="auto"/>
+                                <w:sz w:val="22"/>
+                                <w:szCs w:val="22"/>
+                                <w:lang w:val="es-VE" w:eastAsia="en-US"/>
+                              </w:rPr>
+                              <w:t xml:space="preserve"> </w:t>
+                            </w:r>
+                            <w:proofErr w:type="spellStart"/>
+                            <w:r>
+                              <w:rPr>
+                                <w:rFonts w:ascii="Arial" w:hAnsi="Arial" w:cs="Arial"/>
+                                <w:color w:val="auto"/>
+                                <w:sz w:val="22"/>
+                                <w:szCs w:val="22"/>
+                                <w:lang w:val="es-VE" w:eastAsia="en-US"/>
+                              </w:rPr>
+                              <w:t>assistant</w:t>
+                            </w:r>
+                            <w:proofErr w:type="spellEnd"/>
+                            <w:r>
+                              <w:rPr>
+                                <w:rFonts w:ascii="Arial" w:hAnsi="Arial" w:cs="Arial"/>
+                                <w:color w:val="auto"/>
+                                <w:sz w:val="22"/>
+                                <w:szCs w:val="22"/>
+                                <w:lang w:val="es-VE" w:eastAsia="en-US"/>
+                              </w:rPr>
+                              <w:t xml:space="preserve">, esto a cargo de un grupo de </w:t>
+                            </w:r>
+                            <w:proofErr w:type="spellStart"/>
+                            <w:r>
+                              <w:rPr>
+                                <w:rFonts w:ascii="Arial" w:hAnsi="Arial" w:cs="Arial"/>
+                                <w:color w:val="auto"/>
+                                <w:sz w:val="22"/>
+                                <w:szCs w:val="22"/>
+                                <w:lang w:val="es-VE" w:eastAsia="en-US"/>
+                              </w:rPr>
+                              <w:t>estudiantesen</w:t>
+                            </w:r>
+                            <w:proofErr w:type="spellEnd"/>
+                            <w:r>
+                              <w:rPr>
+                                <w:rFonts w:ascii="Arial" w:hAnsi="Arial" w:cs="Arial"/>
+                                <w:color w:val="auto"/>
+                                <w:sz w:val="22"/>
+                                <w:szCs w:val="22"/>
+                                <w:lang w:val="es-VE" w:eastAsia="en-US"/>
+                              </w:rPr>
+                              <w:t xml:space="preserve"> etapa </w:t>
+                            </w:r>
+                            <w:proofErr w:type="spellStart"/>
+                            <w:r>
+                              <w:rPr>
+                                <w:rFonts w:ascii="Arial" w:hAnsi="Arial" w:cs="Arial"/>
+                                <w:color w:val="auto"/>
+                                <w:sz w:val="22"/>
+                                <w:szCs w:val="22"/>
+                                <w:lang w:val="es-VE" w:eastAsia="en-US"/>
+                              </w:rPr>
+                              <w:t>bootcamp</w:t>
+                            </w:r>
+                            <w:proofErr w:type="spellEnd"/>
+                            <w:r>
+                              <w:rPr>
+                                <w:rFonts w:ascii="Arial" w:hAnsi="Arial" w:cs="Arial"/>
+                                <w:color w:val="auto"/>
+                                <w:sz w:val="22"/>
+                                <w:szCs w:val="22"/>
+                                <w:lang w:val="es-VE" w:eastAsia="en-US"/>
+                              </w:rPr>
+                              <w:t xml:space="preserve">, a los cuales apoyo </w:t>
+                            </w:r>
+                            <w:r>
+                              <w:rPr>
+                                <w:rFonts w:ascii="Arial" w:hAnsi="Arial" w:cs="Arial"/>
+                                <w:color w:val="auto"/>
+                                <w:sz w:val="22"/>
+                                <w:szCs w:val="22"/>
+                                <w:lang w:val="es-VE" w:eastAsia="en-US"/>
+                              </w:rPr>
+                              <w:t xml:space="preserve">en sus clases realizando diariamente actividades complementarias técnicas, y de desarrollo de habilidades </w:t>
+                            </w:r>
+                            <w:proofErr w:type="spellStart"/>
+                            <w:r>
+                              <w:rPr>
+                                <w:rFonts w:ascii="Arial" w:hAnsi="Arial" w:cs="Arial"/>
+                                <w:color w:val="auto"/>
+                                <w:sz w:val="22"/>
+                                <w:szCs w:val="22"/>
+                                <w:lang w:val="es-VE" w:eastAsia="en-US"/>
+                              </w:rPr>
+                              <w:t>blándas</w:t>
+                            </w:r>
+                            <w:proofErr w:type="spellEnd"/>
+                            <w:r>
+                              <w:rPr>
+                                <w:rFonts w:ascii="Arial" w:hAnsi="Arial" w:cs="Arial"/>
+                                <w:color w:val="auto"/>
+                                <w:sz w:val="22"/>
+                                <w:szCs w:val="22"/>
+                                <w:lang w:val="es-VE" w:eastAsia="en-US"/>
+                              </w:rPr>
+                              <w:t xml:space="preserve"> (</w:t>
+                            </w:r>
+                            <w:proofErr w:type="spellStart"/>
+                            <w:r>
+                              <w:rPr>
+                                <w:rFonts w:ascii="Arial" w:hAnsi="Arial" w:cs="Arial"/>
+                                <w:color w:val="auto"/>
+                                <w:sz w:val="22"/>
+                                <w:szCs w:val="22"/>
+                                <w:lang w:val="es-VE" w:eastAsia="en-US"/>
+                              </w:rPr>
+                              <w:t>soft-skills</w:t>
+                            </w:r>
+                            <w:proofErr w:type="spellEnd"/>
+                            <w:r>
+                              <w:rPr>
+                                <w:rFonts w:ascii="Arial" w:hAnsi="Arial" w:cs="Arial"/>
+                                <w:color w:val="auto"/>
+                                <w:sz w:val="22"/>
+                                <w:szCs w:val="22"/>
+                                <w:lang w:val="es-VE" w:eastAsia="en-US"/>
+                              </w:rPr>
+                              <w:t>)</w:t>
+                            </w:r>
+                            <w:r>
+                              <w:rPr>
+                                <w:rFonts w:ascii="Arial" w:hAnsi="Arial" w:cs="Arial"/>
+                                <w:color w:val="auto"/>
+                                <w:sz w:val="22"/>
+                                <w:szCs w:val="22"/>
+                                <w:lang w:val="es-VE" w:eastAsia="en-US"/>
+                              </w:rPr>
+                              <w:t>.</w:t>
                             </w:r>
                           </w:p>
                           <w:p>
                             <w:pPr>
-                              <w:autoSpaceDE w:val="0"/>
-                              <w:autoSpaceDN w:val="0"/>
-                              <w:adjustRightInd w:val="0"/>
-                              <w:spacing w:after="0" w:line="240" w:lineRule="auto"/>
-                              <w:rPr>
-                                <w:rFonts w:ascii="Arial" w:hAnsi="Arial" w:cs="Arial"/>
-                                <w:color w:val="auto"/>
-                                <w:sz w:val="22"/>
-                                <w:szCs w:val="22"/>
-                                <w:lang w:val="es-VE" w:eastAsia="en-US"/>
+                              <w:rPr>
+                                <w:rFonts w:ascii="Arial" w:hAnsi="Arial" w:cs="Arial"/>
+                                <w:color w:val="auto"/>
+                                <w:lang w:val="es-ES"/>
                               </w:rPr>
                             </w:pPr>
+                            <w:r>
+                              <w:rPr>
+                                <w:rFonts w:ascii="Arial" w:hAnsi="Arial" w:cs="Arial"/>
+                                <w:b/>
+                                <w:color w:val="auto"/>
+                                <w:lang w:val="es-ES"/>
+                              </w:rPr>
+                              <w:t>Desarrollo web / Proyectos</w:t>
+                            </w:r>
                           </w:p>
                           <w:p>
                             <w:pPr>
                               <w:rPr>
-                                <w:rStyle w:val="Ttulo1Car"/>
-                                <w:rFonts w:ascii="Arial" w:hAnsi="Arial" w:cs="Arial"/>
-                                <w:noProof w:val="0"/>
-                                <w:color w:val="auto"/>
-                                <w:sz w:val="20"/>
+                                <w:rFonts w:ascii="Arial" w:hAnsi="Arial" w:cs="Arial"/>
+                                <w:color w:val="auto"/>
+                                <w:lang w:val="es-ES"/>
                               </w:rPr>
                             </w:pPr>
                             <w:r>
                               <w:rPr>
                                 <w:rFonts w:ascii="Arial" w:hAnsi="Arial" w:cs="Arial"/>
-                                <w:b/>
-                                <w:bCs/>
-                                <w:color w:val="auto"/>
-                                <w:sz w:val="22"/>
-                                <w:szCs w:val="22"/>
-                                <w:lang w:val="es-VE" w:eastAsia="en-US"/>
-                              </w:rPr>
-                              <w:t xml:space="preserve">Tareas realizadas: </w:t>
-                            </w:r>
-                            <w:r>
-                              <w:rPr>
-                                <w:rFonts w:ascii="Arial" w:hAnsi="Arial" w:cs="Arial"/>
-                                <w:color w:val="auto"/>
-                                <w:sz w:val="22"/>
-                                <w:szCs w:val="22"/>
-                                <w:lang w:val="es-VE" w:eastAsia="en-US"/>
-                              </w:rPr>
-                              <w:t>Gerencia de ventas, asistencia en contabilidad, realización de inventarios, recepción de mercancía y bienes del establecimiento.</w:t>
-                            </w:r>
-                          </w:p>
-                          <w:p>
-                            <w:pPr>
-                              <w:rPr>
-                                <w:rFonts w:ascii="Arial" w:hAnsi="Arial" w:cs="Arial"/>
                                 <w:color w:val="auto"/>
                                 <w:lang w:val="es-ES"/>
                               </w:rPr>
-                            </w:pPr>
-                            <w:r>
-                              <w:rPr>
-                                <w:rFonts w:ascii="Arial" w:hAnsi="Arial" w:cs="Arial"/>
-                                <w:b/>
+                              <w:t xml:space="preserve">En el siguiente enlace podrá visualizar mi portafolio de proyectos personales, en el </w:t>
+                            </w:r>
+                            <w:proofErr w:type="spellStart"/>
+                            <w:r>
+                              <w:rPr>
+                                <w:rFonts w:ascii="Arial" w:hAnsi="Arial" w:cs="Arial"/>
                                 <w:color w:val="auto"/>
                                 <w:lang w:val="es-ES"/>
                               </w:rPr>
-                              <w:t>Desarrollo web / Proyectos</w:t>
-                            </w:r>
-                          </w:p>
-                          <w:p>
-                            <w:pPr>
+                              <w:t>cuál</w:t>
+                            </w:r>
+                            <w:proofErr w:type="spellEnd"/>
+                            <w:r>
                               <w:rPr>
                                 <w:rFonts w:ascii="Arial" w:hAnsi="Arial" w:cs="Arial"/>
                                 <w:color w:val="auto"/>
                                 <w:lang w:val="es-ES"/>
                               </w:rPr>
-                            </w:pPr>
-                            <w:r>
-                              <w:rPr>
-                                <w:rFonts w:ascii="Arial" w:hAnsi="Arial" w:cs="Arial"/>
-                                <w:color w:val="auto"/>
-                                <w:lang w:val="es-ES"/>
-                              </w:rPr>
-                              <w:t>En el siguiente enlace podrá visualizar mi portafolio de proyectos personales, en el cuál podrá visualizar algunos de los proyectos que he realizado.</w:t>
+                              <w:t xml:space="preserve"> podrá visualizar algunos de los proyectos que he realizado.</w:t>
                             </w:r>
                           </w:p>
                           <w:p>
@@ -1441,6 +2037,7 @@
                                 <w:color w:val="auto"/>
                               </w:rPr>
                             </w:pPr>
+                            <w:proofErr w:type="spellStart"/>
                             <w:r>
                               <w:rPr>
                                 <w:rFonts w:ascii="Arial" w:hAnsi="Arial" w:cs="Arial"/>
@@ -1448,7 +2045,37 @@
                                 <w:bCs/>
                                 <w:color w:val="auto"/>
                               </w:rPr>
-                              <w:t xml:space="preserve">Técnologías Aplicadas: </w:t>
+                              <w:t>Técnologías</w:t>
+                            </w:r>
+                            <w:proofErr w:type="spellEnd"/>
+                            <w:r>
+                              <w:rPr>
+                                <w:rFonts w:ascii="Arial" w:hAnsi="Arial" w:cs="Arial"/>
+                                <w:b/>
+                                <w:bCs/>
+                                <w:color w:val="auto"/>
+                              </w:rPr>
+                              <w:t xml:space="preserve"> </w:t>
+                            </w:r>
+                            <w:proofErr w:type="spellStart"/>
+                            <w:r>
+                              <w:rPr>
+                                <w:rFonts w:ascii="Arial" w:hAnsi="Arial" w:cs="Arial"/>
+                                <w:b/>
+                                <w:bCs/>
+                                <w:color w:val="auto"/>
+                              </w:rPr>
+                              <w:t>Aplicadas</w:t>
+                            </w:r>
+                            <w:proofErr w:type="spellEnd"/>
+                            <w:r>
+                              <w:rPr>
+                                <w:rFonts w:ascii="Arial" w:hAnsi="Arial" w:cs="Arial"/>
+                                <w:b/>
+                                <w:bCs/>
+                                <w:color w:val="auto"/>
+                              </w:rPr>
+                              <w:t xml:space="preserve">: </w:t>
                             </w:r>
                             <w:r>
                               <w:rPr>
@@ -1497,12 +2124,21 @@
                                 <w:color w:val="auto"/>
                               </w:rPr>
                             </w:pPr>
-                            <w:r>
-                              <w:rPr>
-                                <w:rFonts w:ascii="Arial" w:hAnsi="Arial" w:cs="Arial"/>
-                                <w:color w:val="auto"/>
-                              </w:rPr>
-                              <w:t>Teléfono: +58 4249501974</w:t>
+                            <w:proofErr w:type="spellStart"/>
+                            <w:r>
+                              <w:rPr>
+                                <w:rFonts w:ascii="Arial" w:hAnsi="Arial" w:cs="Arial"/>
+                                <w:color w:val="auto"/>
+                              </w:rPr>
+                              <w:t>Teléfono</w:t>
+                            </w:r>
+                            <w:proofErr w:type="spellEnd"/>
+                            <w:r>
+                              <w:rPr>
+                                <w:rFonts w:ascii="Arial" w:hAnsi="Arial" w:cs="Arial"/>
+                                <w:color w:val="auto"/>
+                              </w:rPr>
+                              <w:t>: +58 4249501974</w:t>
                             </w:r>
                           </w:p>
                           <w:p>
@@ -1513,12 +2149,21 @@
                                 <w:color w:val="auto"/>
                               </w:rPr>
                             </w:pPr>
-                            <w:r>
-                              <w:rPr>
-                                <w:rFonts w:ascii="Arial" w:hAnsi="Arial" w:cs="Arial"/>
-                                <w:color w:val="auto"/>
-                              </w:rPr>
-                              <w:t>Dirección: Venezuela. Maracay, Aragua.</w:t>
+                            <w:proofErr w:type="spellStart"/>
+                            <w:r>
+                              <w:rPr>
+                                <w:rFonts w:ascii="Arial" w:hAnsi="Arial" w:cs="Arial"/>
+                                <w:color w:val="auto"/>
+                              </w:rPr>
+                              <w:t>Dirección</w:t>
+                            </w:r>
+                            <w:proofErr w:type="spellEnd"/>
+                            <w:r>
+                              <w:rPr>
+                                <w:rFonts w:ascii="Arial" w:hAnsi="Arial" w:cs="Arial"/>
+                                <w:color w:val="auto"/>
+                              </w:rPr>
+                              <w:t>: Venezuela. Maracay, Aragua.</w:t>
                             </w:r>
                           </w:p>
                         </w:txbxContent>
@@ -1543,7 +2188,7 @@
           </mc:Choice>
           <mc:Fallback>
             <w:pict>
-              <v:shape w14:anchorId="038D4BAB" id="_x0000_s1027" type="#_x0000_t202" style="position:absolute;margin-left:-117.6pt;margin-top:0;width:209.6pt;height:421.5pt;z-index:251661824;visibility:visible;mso-wrap-style:square;mso-width-percent:0;mso-height-percent:0;mso-wrap-distance-left:9pt;mso-wrap-distance-top:0;mso-wrap-distance-right:9pt;mso-wrap-distance-bottom:0;mso-position-horizontal:absolute;mso-position-horizontal-relative:text;mso-position-vertical:bottom;mso-position-vertical-relative:margin;mso-width-percent:0;mso-height-percent:0;mso-width-relative:margin;mso-height-relative:margin;v-text-anchor:top" o:gfxdata="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" filled="f" stroked="f" strokeweight=".5pt">
+              <v:shape w14:anchorId="038D4BAB" id="_x0000_s1028" type="#_x0000_t202" style="position:absolute;margin-left:-117.6pt;margin-top:0;width:209.6pt;height:421.5pt;z-index:251661824;visibility:visible;mso-wrap-style:square;mso-width-percent:0;mso-height-percent:0;mso-wrap-distance-left:9pt;mso-wrap-distance-top:0;mso-wrap-distance-right:9pt;mso-wrap-distance-bottom:0;mso-position-horizontal:absolute;mso-position-horizontal-relative:text;mso-position-vertical:bottom;mso-position-vertical-relative:margin;mso-width-percent:0;mso-height-percent:0;mso-width-relative:margin;mso-height-relative:margin;v-text-anchor:top" o:gfxdata="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" filled="f" stroked="f" strokeweight=".5pt">
                 <v:textbox inset="0,0,0,0">
                   <w:txbxContent>
                     <w:p>
@@ -1583,23 +2228,75 @@
                           <w:sz w:val="22"/>
                           <w:szCs w:val="22"/>
                         </w:rPr>
-                        <w:t>Abastos Valentina c.a RIF.: j-40203007-0, Tumeremo, Bolívar. 2020</w:t>
+                        <w:t>T</w:t>
+                      </w:r>
+                      <w:r>
+                        <w:rPr>
+                          <w:rFonts w:ascii="Arial" w:hAnsi="Arial" w:cs="Arial"/>
+                          <w:b/>
+                          <w:bCs/>
+                          <w:color w:val="auto"/>
+                          <w:sz w:val="22"/>
+                          <w:szCs w:val="22"/>
+                        </w:rPr>
+                        <w:t xml:space="preserve">eacher </w:t>
+                      </w:r>
+                      <w:r>
+                        <w:rPr>
+                          <w:rFonts w:ascii="Arial" w:hAnsi="Arial" w:cs="Arial"/>
+                          <w:b/>
+                          <w:bCs/>
+                          <w:color w:val="auto"/>
+                          <w:sz w:val="22"/>
+                          <w:szCs w:val="22"/>
+                        </w:rPr>
+                        <w:t>A</w:t>
+                      </w:r>
+                      <w:r>
+                        <w:rPr>
+                          <w:rFonts w:ascii="Arial" w:hAnsi="Arial" w:cs="Arial"/>
+                          <w:b/>
+                          <w:bCs/>
+                          <w:color w:val="auto"/>
+                          <w:sz w:val="22"/>
+                          <w:szCs w:val="22"/>
+                        </w:rPr>
+                        <w:t>ssistant</w:t>
+                      </w:r>
+                      <w:r>
+                        <w:rPr>
+                          <w:rFonts w:ascii="Arial" w:hAnsi="Arial" w:cs="Arial"/>
+                          <w:b/>
+                          <w:bCs/>
+                          <w:color w:val="auto"/>
+                          <w:sz w:val="22"/>
+                          <w:szCs w:val="22"/>
+                        </w:rPr>
+                        <w:t xml:space="preserve"> - Henry</w:t>
                       </w:r>
                     </w:p>
                     <w:p>
                       <w:pPr>
-                        <w:autoSpaceDE w:val="0"/>
-                        <w:autoSpaceDN w:val="0"/>
-                        <w:adjustRightInd w:val="0"/>
-                        <w:spacing w:after="0" w:line="240" w:lineRule="auto"/>
-                        <w:rPr>
-                          <w:rFonts w:ascii="Arial" w:hAnsi="Arial" w:cs="Arial"/>
+                        <w:rPr>
+                          <w:rStyle w:val="Ttulo1Car"/>
+                          <w:rFonts w:ascii="Arial" w:hAnsi="Arial" w:cs="Arial"/>
+                          <w:noProof w:val="0"/>
+                          <w:color w:val="auto"/>
+                          <w:sz w:val="20"/>
+                        </w:rPr>
+                      </w:pPr>
+                      <w:r>
+                        <w:rPr>
+                          <w:rFonts w:ascii="Arial" w:hAnsi="Arial" w:cs="Arial"/>
+                          <w:b/>
+                          <w:bCs/>
                           <w:color w:val="auto"/>
                           <w:sz w:val="22"/>
                           <w:szCs w:val="22"/>
                           <w:lang w:val="es-VE" w:eastAsia="en-US"/>
                         </w:rPr>
-                      </w:pPr>
+                        <w:t>Tareas realizadas:</w:t>
+                      </w:r>
                       <w:r>
                         <w:rPr>
                           <w:rFonts w:ascii="Arial" w:hAnsi="Arial" w:cs="Arial"/>
@@ -1608,90 +2305,212 @@
                           <w:szCs w:val="22"/>
                           <w:lang w:val="es-VE" w:eastAsia="en-US"/>
                         </w:rPr>
-                        <w:t xml:space="preserve">Promotor de Ventas / Gerente de Tienda. </w:t>
+                        <w:t xml:space="preserve"> Como </w:t>
+                      </w:r>
+                      <w:proofErr w:type="spellStart"/>
+                      <w:r>
+                        <w:rPr>
+                          <w:rFonts w:ascii="Arial" w:hAnsi="Arial" w:cs="Arial"/>
+                          <w:color w:val="auto"/>
+                          <w:sz w:val="22"/>
+                          <w:szCs w:val="22"/>
+                          <w:lang w:val="es-VE" w:eastAsia="en-US"/>
+                        </w:rPr>
+                        <w:t>teacher</w:t>
+                      </w:r>
+                      <w:proofErr w:type="spellEnd"/>
+                      <w:r>
+                        <w:rPr>
+                          <w:rFonts w:ascii="Arial" w:hAnsi="Arial" w:cs="Arial"/>
+                          <w:color w:val="auto"/>
+                          <w:sz w:val="22"/>
+                          <w:szCs w:val="22"/>
+                          <w:lang w:val="es-VE" w:eastAsia="en-US"/>
+                        </w:rPr>
+                        <w:t xml:space="preserve"> </w:t>
+                      </w:r>
+                      <w:proofErr w:type="spellStart"/>
+                      <w:r>
+                        <w:rPr>
+                          <w:rFonts w:ascii="Arial" w:hAnsi="Arial" w:cs="Arial"/>
+                          <w:color w:val="auto"/>
+                          <w:sz w:val="22"/>
+                          <w:szCs w:val="22"/>
+                          <w:lang w:val="es-VE" w:eastAsia="en-US"/>
+                        </w:rPr>
+                        <w:t>assistant</w:t>
+                      </w:r>
+                      <w:proofErr w:type="spellEnd"/>
+                      <w:r>
+                        <w:rPr>
+                          <w:rFonts w:ascii="Arial" w:hAnsi="Arial" w:cs="Arial"/>
+                          <w:color w:val="auto"/>
+                          <w:sz w:val="22"/>
+                          <w:szCs w:val="22"/>
+                          <w:lang w:val="es-VE" w:eastAsia="en-US"/>
+                        </w:rPr>
+                        <w:t xml:space="preserve">, esto a cargo de un grupo de </w:t>
+                      </w:r>
+                      <w:proofErr w:type="spellStart"/>
+                      <w:r>
+                        <w:rPr>
+                          <w:rFonts w:ascii="Arial" w:hAnsi="Arial" w:cs="Arial"/>
+                          <w:color w:val="auto"/>
+                          <w:sz w:val="22"/>
+                          <w:szCs w:val="22"/>
+                          <w:lang w:val="es-VE" w:eastAsia="en-US"/>
+                        </w:rPr>
+                        <w:t>estudiantesen</w:t>
+                      </w:r>
+                      <w:proofErr w:type="spellEnd"/>
+                      <w:r>
+                        <w:rPr>
+                          <w:rFonts w:ascii="Arial" w:hAnsi="Arial" w:cs="Arial"/>
+                          <w:color w:val="auto"/>
+                          <w:sz w:val="22"/>
+                          <w:szCs w:val="22"/>
+                          <w:lang w:val="es-VE" w:eastAsia="en-US"/>
+                        </w:rPr>
+                        <w:t xml:space="preserve"> etapa </w:t>
+                      </w:r>
+                      <w:proofErr w:type="spellStart"/>
+                      <w:r>
+                        <w:rPr>
+                          <w:rFonts w:ascii="Arial" w:hAnsi="Arial" w:cs="Arial"/>
+                          <w:color w:val="auto"/>
+                          <w:sz w:val="22"/>
+                          <w:szCs w:val="22"/>
+                          <w:lang w:val="es-VE" w:eastAsia="en-US"/>
+                        </w:rPr>
+                        <w:t>bootcamp</w:t>
+                      </w:r>
+                      <w:proofErr w:type="spellEnd"/>
+                      <w:r>
+                        <w:rPr>
+                          <w:rFonts w:ascii="Arial" w:hAnsi="Arial" w:cs="Arial"/>
+                          <w:color w:val="auto"/>
+                          <w:sz w:val="22"/>
+                          <w:szCs w:val="22"/>
+                          <w:lang w:val="es-VE" w:eastAsia="en-US"/>
+                        </w:rPr>
+                        <w:t xml:space="preserve">, a los cuales apoyo </w:t>
+                      </w:r>
+                      <w:r>
+                        <w:rPr>
+                          <w:rFonts w:ascii="Arial" w:hAnsi="Arial" w:cs="Arial"/>
+                          <w:color w:val="auto"/>
+                          <w:sz w:val="22"/>
+                          <w:szCs w:val="22"/>
+                          <w:lang w:val="es-VE" w:eastAsia="en-US"/>
+                        </w:rPr>
+                        <w:t xml:space="preserve">en sus clases realizando diariamente actividades complementarias técnicas, y de desarrollo de habilidades </w:t>
+                      </w:r>
+                      <w:proofErr w:type="spellStart"/>
+                      <w:r>
+                        <w:rPr>
+                          <w:rFonts w:ascii="Arial" w:hAnsi="Arial" w:cs="Arial"/>
+                          <w:color w:val="auto"/>
+                          <w:sz w:val="22"/>
+                          <w:szCs w:val="22"/>
+                          <w:lang w:val="es-VE" w:eastAsia="en-US"/>
+                        </w:rPr>
+                        <w:t>blándas</w:t>
+                      </w:r>
+                      <w:proofErr w:type="spellEnd"/>
+                      <w:r>
+                        <w:rPr>
+                          <w:rFonts w:ascii="Arial" w:hAnsi="Arial" w:cs="Arial"/>
+                          <w:color w:val="auto"/>
+                          <w:sz w:val="22"/>
+                          <w:szCs w:val="22"/>
+                          <w:lang w:val="es-VE" w:eastAsia="en-US"/>
+                        </w:rPr>
+                        <w:t xml:space="preserve"> (</w:t>
+                      </w:r>
+                      <w:proofErr w:type="spellStart"/>
+                      <w:r>
+                        <w:rPr>
+                          <w:rFonts w:ascii="Arial" w:hAnsi="Arial" w:cs="Arial"/>
+                          <w:color w:val="auto"/>
+                          <w:sz w:val="22"/>
+                          <w:szCs w:val="22"/>
+                          <w:lang w:val="es-VE" w:eastAsia="en-US"/>
+                        </w:rPr>
+                        <w:t>soft-skills</w:t>
+                      </w:r>
+                      <w:proofErr w:type="spellEnd"/>
+                      <w:r>
+                        <w:rPr>
+                          <w:rFonts w:ascii="Arial" w:hAnsi="Arial" w:cs="Arial"/>
+                          <w:color w:val="auto"/>
+                          <w:sz w:val="22"/>
+                          <w:szCs w:val="22"/>
+                          <w:lang w:val="es-VE" w:eastAsia="en-US"/>
+                        </w:rPr>
+                        <w:t>)</w:t>
+                      </w:r>
+                      <w:r>
+                        <w:rPr>
+                          <w:rFonts w:ascii="Arial" w:hAnsi="Arial" w:cs="Arial"/>
+                          <w:color w:val="auto"/>
+                          <w:sz w:val="22"/>
+                          <w:szCs w:val="22"/>
+                          <w:lang w:val="es-VE" w:eastAsia="en-US"/>
+                        </w:rPr>
+                        <w:t>.</w:t>
                       </w:r>
                     </w:p>
                     <w:p>
                       <w:pPr>
-                        <w:autoSpaceDE w:val="0"/>
-                        <w:autoSpaceDN w:val="0"/>
-                        <w:adjustRightInd w:val="0"/>
-                        <w:spacing w:after="0" w:line="240" w:lineRule="auto"/>
-                        <w:rPr>
-                          <w:rFonts w:ascii="Arial" w:hAnsi="Arial" w:cs="Arial"/>
-                          <w:color w:val="auto"/>
-                          <w:sz w:val="22"/>
-                          <w:szCs w:val="22"/>
-                          <w:lang w:val="es-VE" w:eastAsia="en-US"/>
+                        <w:rPr>
+                          <w:rFonts w:ascii="Arial" w:hAnsi="Arial" w:cs="Arial"/>
+                          <w:color w:val="auto"/>
+                          <w:lang w:val="es-ES"/>
                         </w:rPr>
                       </w:pPr>
+                      <w:r>
+                        <w:rPr>
+                          <w:rFonts w:ascii="Arial" w:hAnsi="Arial" w:cs="Arial"/>
+                          <w:b/>
+                          <w:color w:val="auto"/>
+                          <w:lang w:val="es-ES"/>
+                        </w:rPr>
+                        <w:t>Desarrollo web / Proyectos</w:t>
+                      </w:r>
                     </w:p>
                     <w:p>
                       <w:pPr>
                         <w:rPr>
-                          <w:rStyle w:val="Ttulo1Car"/>
-                          <w:rFonts w:ascii="Arial" w:hAnsi="Arial" w:cs="Arial"/>
-                          <w:noProof w:val="0"/>
-                          <w:color w:val="auto"/>
-                          <w:sz w:val="20"/>
+                          <w:rFonts w:ascii="Arial" w:hAnsi="Arial" w:cs="Arial"/>
+                          <w:color w:val="auto"/>
+                          <w:lang w:val="es-ES"/>
                         </w:rPr>
                       </w:pPr>
                       <w:r>
                         <w:rPr>
                           <w:rFonts w:ascii="Arial" w:hAnsi="Arial" w:cs="Arial"/>
-                          <w:b/>
-                          <w:bCs/>
-                          <w:color w:val="auto"/>
-                          <w:sz w:val="22"/>
-                          <w:szCs w:val="22"/>
-                          <w:lang w:val="es-VE" w:eastAsia="en-US"/>
-                        </w:rPr>
-                        <w:t xml:space="preserve">Tareas realizadas: </w:t>
-                      </w:r>
-                      <w:r>
-                        <w:rPr>
-                          <w:rFonts w:ascii="Arial" w:hAnsi="Arial" w:cs="Arial"/>
-                          <w:color w:val="auto"/>
-                          <w:sz w:val="22"/>
-                          <w:szCs w:val="22"/>
-                          <w:lang w:val="es-VE" w:eastAsia="en-US"/>
-                        </w:rPr>
-                        <w:t>Gerencia de ventas, asistencia en contabilidad, realización de inventarios, recepción de mercancía y bienes del establecimiento.</w:t>
-                      </w:r>
-                    </w:p>
-                    <w:p>
-                      <w:pPr>
-                        <w:rPr>
-                          <w:rFonts w:ascii="Arial" w:hAnsi="Arial" w:cs="Arial"/>
                           <w:color w:val="auto"/>
                           <w:lang w:val="es-ES"/>
                         </w:rPr>
-                      </w:pPr>
-                      <w:r>
-                        <w:rPr>
-                          <w:rFonts w:ascii="Arial" w:hAnsi="Arial" w:cs="Arial"/>
-                          <w:b/>
+                        <w:t xml:space="preserve">En el siguiente enlace podrá visualizar mi portafolio de proyectos personales, en el </w:t>
+                      </w:r>
+                      <w:proofErr w:type="spellStart"/>
+                      <w:r>
+                        <w:rPr>
+                          <w:rFonts w:ascii="Arial" w:hAnsi="Arial" w:cs="Arial"/>
                           <w:color w:val="auto"/>
                           <w:lang w:val="es-ES"/>
                         </w:rPr>
-                        <w:t>Desarrollo web / Proyectos</w:t>
-                      </w:r>
-                    </w:p>
-                    <w:p>
-                      <w:pPr>
+                        <w:t>cuál</w:t>
+                      </w:r>
+                      <w:proofErr w:type="spellEnd"/>
+                      <w:r>
                         <w:rPr>
                           <w:rFonts w:ascii="Arial" w:hAnsi="Arial" w:cs="Arial"/>
                           <w:color w:val="auto"/>
                           <w:lang w:val="es-ES"/>
                         </w:rPr>
-                      </w:pPr>
-                      <w:r>
-                        <w:rPr>
-                          <w:rFonts w:ascii="Arial" w:hAnsi="Arial" w:cs="Arial"/>
-                          <w:color w:val="auto"/>
-                          <w:lang w:val="es-ES"/>
-                        </w:rPr>
-                        <w:t>En el siguiente enlace podrá visualizar mi portafolio de proyectos personales, en el cuál podrá visualizar algunos de los proyectos que he realizado.</w:t>
+                        <w:t xml:space="preserve"> podrá visualizar algunos de los proyectos que he realizado.</w:t>
                       </w:r>
                     </w:p>
                     <w:p>
@@ -1732,6 +2551,7 @@
                           <w:color w:val="auto"/>
                         </w:rPr>
                       </w:pPr>
+                      <w:proofErr w:type="spellStart"/>
                       <w:r>
                         <w:rPr>
                           <w:rFonts w:ascii="Arial" w:hAnsi="Arial" w:cs="Arial"/>
@@ -1739,7 +2559,37 @@
                           <w:bCs/>
                           <w:color w:val="auto"/>
                         </w:rPr>
-                        <w:t xml:space="preserve">Técnologías Aplicadas: </w:t>
+                        <w:t>Técnologías</w:t>
+                      </w:r>
+                      <w:proofErr w:type="spellEnd"/>
+                      <w:r>
+                        <w:rPr>
+                          <w:rFonts w:ascii="Arial" w:hAnsi="Arial" w:cs="Arial"/>
+                          <w:b/>
+                          <w:bCs/>
+                          <w:color w:val="auto"/>
+                        </w:rPr>
+                        <w:t xml:space="preserve"> </w:t>
+                      </w:r>
+                      <w:proofErr w:type="spellStart"/>
+                      <w:r>
+                        <w:rPr>
+                          <w:rFonts w:ascii="Arial" w:hAnsi="Arial" w:cs="Arial"/>
+                          <w:b/>
+                          <w:bCs/>
+                          <w:color w:val="auto"/>
+                        </w:rPr>
+                        <w:t>Aplicadas</w:t>
+                      </w:r>
+                      <w:proofErr w:type="spellEnd"/>
+                      <w:r>
+                        <w:rPr>
+                          <w:rFonts w:ascii="Arial" w:hAnsi="Arial" w:cs="Arial"/>
+                          <w:b/>
+                          <w:bCs/>
+                          <w:color w:val="auto"/>
+                        </w:rPr>
+                        <w:t xml:space="preserve">: </w:t>
                       </w:r>
                       <w:r>
                         <w:rPr>
@@ -1788,12 +2638,21 @@
                           <w:color w:val="auto"/>
                         </w:rPr>
                       </w:pPr>
-                      <w:r>
-                        <w:rPr>
-                          <w:rFonts w:ascii="Arial" w:hAnsi="Arial" w:cs="Arial"/>
-                          <w:color w:val="auto"/>
-                        </w:rPr>
-                        <w:t>Teléfono: +58 4249501974</w:t>
+                      <w:proofErr w:type="spellStart"/>
+                      <w:r>
+                        <w:rPr>
+                          <w:rFonts w:ascii="Arial" w:hAnsi="Arial" w:cs="Arial"/>
+                          <w:color w:val="auto"/>
+                        </w:rPr>
+                        <w:t>Teléfono</w:t>
+                      </w:r>
+                      <w:proofErr w:type="spellEnd"/>
+                      <w:r>
+                        <w:rPr>
+                          <w:rFonts w:ascii="Arial" w:hAnsi="Arial" w:cs="Arial"/>
+                          <w:color w:val="auto"/>
+                        </w:rPr>
+                        <w:t>: +58 4249501974</w:t>
                       </w:r>
                     </w:p>
                     <w:p>
@@ -1804,12 +2663,21 @@
                           <w:color w:val="auto"/>
                         </w:rPr>
                       </w:pPr>
-                      <w:r>
-                        <w:rPr>
-                          <w:rFonts w:ascii="Arial" w:hAnsi="Arial" w:cs="Arial"/>
-                          <w:color w:val="auto"/>
-                        </w:rPr>
-                        <w:t>Dirección: Venezuela. Maracay, Aragua.</w:t>
+                      <w:proofErr w:type="spellStart"/>
+                      <w:r>
+                        <w:rPr>
+                          <w:rFonts w:ascii="Arial" w:hAnsi="Arial" w:cs="Arial"/>
+                          <w:color w:val="auto"/>
+                        </w:rPr>
+                        <w:t>Dirección</w:t>
+                      </w:r>
+                      <w:proofErr w:type="spellEnd"/>
+                      <w:r>
+                        <w:rPr>
+                          <w:rFonts w:ascii="Arial" w:hAnsi="Arial" w:cs="Arial"/>
+                          <w:color w:val="auto"/>
+                        </w:rPr>
+                        <w:t>: Venezuela. Maracay, Aragua.</w:t>
                       </w:r>
                     </w:p>
                   </w:txbxContent>
@@ -1933,21 +2801,147 @@
                                 <w:color w:val="auto"/>
                                 <w:lang w:val="es-ES"/>
                               </w:rPr>
-                              <w:t>HTML, CSS, JavaScrip, React JS, Node JS</w:t>
-                            </w:r>
+                              <w:t xml:space="preserve">HTML, CSS, </w:t>
+                            </w:r>
+                            <w:proofErr w:type="spellStart"/>
                             <w:r>
                               <w:rPr>
                                 <w:color w:val="auto"/>
                                 <w:lang w:val="es-ES"/>
                               </w:rPr>
-                              <w:t>, Redux</w:t>
-                            </w:r>
+                              <w:t>JavaScrip</w:t>
+                            </w:r>
+                            <w:proofErr w:type="spellEnd"/>
                             <w:r>
                               <w:rPr>
                                 <w:color w:val="auto"/>
                                 <w:lang w:val="es-ES"/>
                               </w:rPr>
-                              <w:t>, Express, MongoDB, TypeScript, Git, Figma, programas del paquete Office</w:t>
+                              <w:t xml:space="preserve">, </w:t>
+                            </w:r>
+                            <w:proofErr w:type="spellStart"/>
+                            <w:r>
+                              <w:rPr>
+                                <w:color w:val="auto"/>
+                                <w:lang w:val="es-ES"/>
+                              </w:rPr>
+                              <w:t>React</w:t>
+                            </w:r>
+                            <w:proofErr w:type="spellEnd"/>
+                            <w:r>
+                              <w:rPr>
+                                <w:color w:val="auto"/>
+                                <w:lang w:val="es-ES"/>
+                              </w:rPr>
+                              <w:t xml:space="preserve"> JS, </w:t>
+                            </w:r>
+                            <w:proofErr w:type="spellStart"/>
+                            <w:r>
+                              <w:rPr>
+                                <w:color w:val="auto"/>
+                                <w:lang w:val="es-ES"/>
+                              </w:rPr>
+                              <w:t>Node</w:t>
+                            </w:r>
+                            <w:proofErr w:type="spellEnd"/>
+                            <w:r>
+                              <w:rPr>
+                                <w:color w:val="auto"/>
+                                <w:lang w:val="es-ES"/>
+                              </w:rPr>
+                              <w:t xml:space="preserve"> JS</w:t>
+                            </w:r>
+                            <w:r>
+                              <w:rPr>
+                                <w:color w:val="auto"/>
+                                <w:lang w:val="es-ES"/>
+                              </w:rPr>
+                              <w:t xml:space="preserve">, </w:t>
+                            </w:r>
+                            <w:proofErr w:type="spellStart"/>
+                            <w:r>
+                              <w:rPr>
+                                <w:color w:val="auto"/>
+                                <w:lang w:val="es-ES"/>
+                              </w:rPr>
+                              <w:t>React-</w:t>
+                            </w:r>
+                            <w:r>
+                              <w:rPr>
+                                <w:color w:val="auto"/>
+                                <w:lang w:val="es-ES"/>
+                              </w:rPr>
+                              <w:t>Redux</w:t>
+                            </w:r>
+                            <w:proofErr w:type="spellEnd"/>
+                            <w:r>
+                              <w:rPr>
+                                <w:color w:val="auto"/>
+                                <w:lang w:val="es-ES"/>
+                              </w:rPr>
+                              <w:t>, Express, MongoDB,</w:t>
+                            </w:r>
+                            <w:r>
+                              <w:rPr>
+                                <w:color w:val="auto"/>
+                                <w:lang w:val="es-ES"/>
+                              </w:rPr>
+                              <w:t xml:space="preserve"> PostgreSQL, </w:t>
+                            </w:r>
+                            <w:proofErr w:type="spellStart"/>
+                            <w:r>
+                              <w:rPr>
+                                <w:color w:val="auto"/>
+                                <w:lang w:val="es-ES"/>
+                              </w:rPr>
+                              <w:t>Sequelize</w:t>
+                            </w:r>
+                            <w:proofErr w:type="spellEnd"/>
+                            <w:r>
+                              <w:rPr>
+                                <w:color w:val="auto"/>
+                                <w:lang w:val="es-ES"/>
+                              </w:rPr>
+                              <w:t xml:space="preserve"> </w:t>
+                            </w:r>
+                            <w:proofErr w:type="spellStart"/>
+                            <w:r>
+                              <w:rPr>
+                                <w:color w:val="auto"/>
+                                <w:lang w:val="es-ES"/>
+                              </w:rPr>
+                              <w:t>TypeScript</w:t>
+                            </w:r>
+                            <w:proofErr w:type="spellEnd"/>
+                            <w:r>
+                              <w:rPr>
+                                <w:color w:val="auto"/>
+                                <w:lang w:val="es-ES"/>
+                              </w:rPr>
+                              <w:t xml:space="preserve">, Git, </w:t>
+                            </w:r>
+                            <w:proofErr w:type="spellStart"/>
+                            <w:r>
+                              <w:rPr>
+                                <w:color w:val="auto"/>
+                                <w:lang w:val="es-ES"/>
+                              </w:rPr>
+                              <w:t>Figma</w:t>
+                            </w:r>
+                            <w:proofErr w:type="spellEnd"/>
+                            <w:r>
+                              <w:rPr>
+                                <w:color w:val="auto"/>
+                                <w:lang w:val="es-ES"/>
+                              </w:rPr>
+                              <w:t>, programas del paquete Office</w:t>
+                            </w:r>
+                            <w:r>
+                              <w:rPr>
+                                <w:color w:val="auto"/>
+                                <w:lang w:val="es-ES"/>
+                              </w:rPr>
+                              <w:t>.</w:t>
                             </w:r>
                           </w:p>
                           <w:p/>
@@ -1973,7 +2967,7 @@
           </mc:Choice>
           <mc:Fallback>
             <w:pict>
-              <v:shape w14:anchorId="761EF148" id="_x0000_s1028" type="#_x0000_t202" style="position:absolute;margin-left:-125.85pt;margin-top:227.25pt;width:447pt;height:49.5pt;z-index:251677184;visibility:visible;mso-wrap-style:square;mso-width-percent:0;mso-height-percent:0;mso-wrap-distance-left:9pt;mso-wrap-distance-top:0;mso-wrap-distance-right:9pt;mso-wrap-distance-bottom:0;mso-position-horizontal:absolute;mso-position-horizontal-relative:text;mso-position-vertical:absolute;mso-position-vertical-relative:page;mso-width-percent:0;mso-height-percent:0;mso-width-relative:margin;mso-height-relative:margin;v-text-anchor:top" o:gfxdata="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" fillcolor="white [3201]" stroked="f" strokeweight=".5pt">
+              <v:shape w14:anchorId="761EF148" id="_x0000_s1029" type="#_x0000_t202" style="position:absolute;margin-left:-125.85pt;margin-top:227.25pt;width:447pt;height:49.5pt;z-index:251677184;visibility:visible;mso-wrap-style:square;mso-width-percent:0;mso-height-percent:0;mso-wrap-distance-left:9pt;mso-wrap-distance-top:0;mso-wrap-distance-right:9pt;mso-wrap-distance-bottom:0;mso-position-horizontal:absolute;mso-position-horizontal-relative:text;mso-position-vertical:absolute;mso-position-vertical-relative:page;mso-width-percent:0;mso-height-percent:0;mso-width-relative:margin;mso-height-relative:margin;v-text-anchor:top" o:gfxdata="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" fillcolor="white [3201]" stroked="f" strokeweight=".5pt">
                 <v:fill opacity="0"/>
                 <v:textbox inset="0,0,0,0">
                   <w:txbxContent>
@@ -2027,21 +3021,147 @@
                           <w:color w:val="auto"/>
                           <w:lang w:val="es-ES"/>
                         </w:rPr>
-                        <w:t>HTML, CSS, JavaScrip, React JS, Node JS</w:t>
-                      </w:r>
+                        <w:t xml:space="preserve">HTML, CSS, </w:t>
+                      </w:r>
+                      <w:proofErr w:type="spellStart"/>
                       <w:r>
                         <w:rPr>
                           <w:color w:val="auto"/>
                           <w:lang w:val="es-ES"/>
                         </w:rPr>
-                        <w:t>, Redux</w:t>
-                      </w:r>
+                        <w:t>JavaScrip</w:t>
+                      </w:r>
+                      <w:proofErr w:type="spellEnd"/>
                       <w:r>
                         <w:rPr>
                           <w:color w:val="auto"/>
                           <w:lang w:val="es-ES"/>
                         </w:rPr>
-                        <w:t>, Express, MongoDB, TypeScript, Git, Figma, programas del paquete Office</w:t>
+                        <w:t xml:space="preserve">, </w:t>
+                      </w:r>
+                      <w:proofErr w:type="spellStart"/>
+                      <w:r>
+                        <w:rPr>
+                          <w:color w:val="auto"/>
+                          <w:lang w:val="es-ES"/>
+                        </w:rPr>
+                        <w:t>React</w:t>
+                      </w:r>
+                      <w:proofErr w:type="spellEnd"/>
+                      <w:r>
+                        <w:rPr>
+                          <w:color w:val="auto"/>
+                          <w:lang w:val="es-ES"/>
+                        </w:rPr>
+                        <w:t xml:space="preserve"> JS, </w:t>
+                      </w:r>
+                      <w:proofErr w:type="spellStart"/>
+                      <w:r>
+                        <w:rPr>
+                          <w:color w:val="auto"/>
+                          <w:lang w:val="es-ES"/>
+                        </w:rPr>
+                        <w:t>Node</w:t>
+                      </w:r>
+                      <w:proofErr w:type="spellEnd"/>
+                      <w:r>
+                        <w:rPr>
+                          <w:color w:val="auto"/>
+                          <w:lang w:val="es-ES"/>
+                        </w:rPr>
+                        <w:t xml:space="preserve"> JS</w:t>
+                      </w:r>
+                      <w:r>
+                        <w:rPr>
+                          <w:color w:val="auto"/>
+                          <w:lang w:val="es-ES"/>
+                        </w:rPr>
+                        <w:t xml:space="preserve">, </w:t>
+                      </w:r>
+                      <w:proofErr w:type="spellStart"/>
+                      <w:r>
+                        <w:rPr>
+                          <w:color w:val="auto"/>
+                          <w:lang w:val="es-ES"/>
+                        </w:rPr>
+                        <w:t>React-</w:t>
+                      </w:r>
+                      <w:r>
+                        <w:rPr>
+                          <w:color w:val="auto"/>
+                          <w:lang w:val="es-ES"/>
+                        </w:rPr>
+                        <w:t>Redux</w:t>
+                      </w:r>
+                      <w:proofErr w:type="spellEnd"/>
+                      <w:r>
+                        <w:rPr>
+                          <w:color w:val="auto"/>
+                          <w:lang w:val="es-ES"/>
+                        </w:rPr>
+                        <w:t>, Express, MongoDB,</w:t>
+                      </w:r>
+                      <w:r>
+                        <w:rPr>
+                          <w:color w:val="auto"/>
+                          <w:lang w:val="es-ES"/>
+                        </w:rPr>
+                        <w:t xml:space="preserve"> PostgreSQL, </w:t>
+                      </w:r>
+                      <w:proofErr w:type="spellStart"/>
+                      <w:r>
+                        <w:rPr>
+                          <w:color w:val="auto"/>
+                          <w:lang w:val="es-ES"/>
+                        </w:rPr>
+                        <w:t>Sequelize</w:t>
+                      </w:r>
+                      <w:proofErr w:type="spellEnd"/>
+                      <w:r>
+                        <w:rPr>
+                          <w:color w:val="auto"/>
+                          <w:lang w:val="es-ES"/>
+                        </w:rPr>
+                        <w:t xml:space="preserve"> </w:t>
+                      </w:r>
+                      <w:proofErr w:type="spellStart"/>
+                      <w:r>
+                        <w:rPr>
+                          <w:color w:val="auto"/>
+                          <w:lang w:val="es-ES"/>
+                        </w:rPr>
+                        <w:t>TypeScript</w:t>
+                      </w:r>
+                      <w:proofErr w:type="spellEnd"/>
+                      <w:r>
+                        <w:rPr>
+                          <w:color w:val="auto"/>
+                          <w:lang w:val="es-ES"/>
+                        </w:rPr>
+                        <w:t xml:space="preserve">, Git, </w:t>
+                      </w:r>
+                      <w:proofErr w:type="spellStart"/>
+                      <w:r>
+                        <w:rPr>
+                          <w:color w:val="auto"/>
+                          <w:lang w:val="es-ES"/>
+                        </w:rPr>
+                        <w:t>Figma</w:t>
+                      </w:r>
+                      <w:proofErr w:type="spellEnd"/>
+                      <w:r>
+                        <w:rPr>
+                          <w:color w:val="auto"/>
+                          <w:lang w:val="es-ES"/>
+                        </w:rPr>
+                        <w:t>, programas del paquete Office</w:t>
+                      </w:r>
+                      <w:r>
+                        <w:rPr>
+                          <w:color w:val="auto"/>
+                          <w:lang w:val="es-ES"/>
+                        </w:rPr>
+                        <w:t>.</w:t>
                       </w:r>
                     </w:p>
                     <w:p/>
@@ -2180,6 +3300,707 @@
                         <w:txbxContent>
                           <w:p>
                             <w:pPr>
+                              <w:rPr>
+                                <w:rFonts w:ascii="Arial" w:hAnsi="Arial" w:cs="Arial"/>
+                                <w:color w:val="auto"/>
+                                <w:lang w:val="fr-FR"/>
+                              </w:rPr>
+                            </w:pPr>
+                            <w:r>
+                              <w:rPr>
+                                <w:rFonts w:ascii="Arial" w:hAnsi="Arial" w:cs="Arial"/>
+                                <w:color w:val="auto"/>
+                                <w:lang w:val="fr-FR"/>
+                              </w:rPr>
+                              <w:t xml:space="preserve">Soy </w:t>
+                            </w:r>
+                            <w:proofErr w:type="spellStart"/>
+                            <w:r>
+                              <w:rPr>
+                                <w:rFonts w:ascii="Arial" w:hAnsi="Arial" w:cs="Arial"/>
+                                <w:color w:val="auto"/>
+                                <w:lang w:val="fr-FR"/>
+                              </w:rPr>
+                              <w:t>entusiasta</w:t>
+                            </w:r>
+                            <w:proofErr w:type="spellEnd"/>
+                            <w:r>
+                              <w:rPr>
+                                <w:rFonts w:ascii="Arial" w:hAnsi="Arial" w:cs="Arial"/>
+                                <w:color w:val="auto"/>
+                                <w:lang w:val="fr-FR"/>
+                              </w:rPr>
+                              <w:t xml:space="preserve"> de la </w:t>
+                            </w:r>
+                            <w:proofErr w:type="spellStart"/>
+                            <w:r>
+                              <w:rPr>
+                                <w:rFonts w:ascii="Arial" w:hAnsi="Arial" w:cs="Arial"/>
+                                <w:color w:val="auto"/>
+                                <w:lang w:val="fr-FR"/>
+                              </w:rPr>
+                              <w:t>educación</w:t>
+                            </w:r>
+                            <w:proofErr w:type="spellEnd"/>
+                            <w:r>
+                              <w:rPr>
+                                <w:rFonts w:ascii="Arial" w:hAnsi="Arial" w:cs="Arial"/>
+                                <w:color w:val="auto"/>
+                                <w:lang w:val="fr-FR"/>
+                              </w:rPr>
+                              <w:t xml:space="preserve"> digital y </w:t>
+                            </w:r>
+                            <w:proofErr w:type="spellStart"/>
+                            <w:r>
+                              <w:rPr>
+                                <w:rFonts w:ascii="Arial" w:hAnsi="Arial" w:cs="Arial"/>
+                                <w:color w:val="auto"/>
+                                <w:lang w:val="fr-FR"/>
+                              </w:rPr>
+                              <w:t>apasionado</w:t>
+                            </w:r>
+                            <w:proofErr w:type="spellEnd"/>
+                            <w:r>
+                              <w:rPr>
+                                <w:rFonts w:ascii="Arial" w:hAnsi="Arial" w:cs="Arial"/>
+                                <w:color w:val="auto"/>
+                                <w:lang w:val="fr-FR"/>
+                              </w:rPr>
+                              <w:t xml:space="preserve"> de la </w:t>
+                            </w:r>
+                            <w:proofErr w:type="spellStart"/>
+                            <w:r>
+                              <w:rPr>
+                                <w:rFonts w:ascii="Arial" w:hAnsi="Arial" w:cs="Arial"/>
+                                <w:color w:val="auto"/>
+                                <w:lang w:val="fr-FR"/>
+                              </w:rPr>
+                              <w:t>educación</w:t>
+                            </w:r>
+                            <w:proofErr w:type="spellEnd"/>
+                            <w:r>
+                              <w:rPr>
+                                <w:rFonts w:ascii="Arial" w:hAnsi="Arial" w:cs="Arial"/>
+                                <w:color w:val="auto"/>
+                                <w:lang w:val="fr-FR"/>
+                              </w:rPr>
+                              <w:t xml:space="preserve"> </w:t>
+                            </w:r>
+                            <w:proofErr w:type="spellStart"/>
+                            <w:r>
+                              <w:rPr>
+                                <w:rFonts w:ascii="Arial" w:hAnsi="Arial" w:cs="Arial"/>
+                                <w:color w:val="auto"/>
+                                <w:lang w:val="fr-FR"/>
+                              </w:rPr>
+                              <w:t>efectiva</w:t>
+                            </w:r>
+                            <w:proofErr w:type="spellEnd"/>
+                            <w:r>
+                              <w:rPr>
+                                <w:rFonts w:ascii="Arial" w:hAnsi="Arial" w:cs="Arial"/>
+                                <w:color w:val="auto"/>
+                                <w:lang w:val="fr-FR"/>
+                              </w:rPr>
+                              <w:t xml:space="preserve">, </w:t>
+                            </w:r>
+                            <w:proofErr w:type="spellStart"/>
+                            <w:r>
+                              <w:rPr>
+                                <w:rFonts w:ascii="Arial" w:hAnsi="Arial" w:cs="Arial"/>
+                                <w:color w:val="auto"/>
+                                <w:lang w:val="fr-FR"/>
+                              </w:rPr>
+                              <w:t>del</w:t>
+                            </w:r>
+                            <w:proofErr w:type="spellEnd"/>
+                            <w:r>
+                              <w:rPr>
+                                <w:rFonts w:ascii="Arial" w:hAnsi="Arial" w:cs="Arial"/>
+                                <w:color w:val="auto"/>
+                                <w:lang w:val="fr-FR"/>
+                              </w:rPr>
+                              <w:t xml:space="preserve"> </w:t>
+                            </w:r>
+                            <w:proofErr w:type="spellStart"/>
+                            <w:r>
+                              <w:rPr>
+                                <w:rFonts w:ascii="Arial" w:hAnsi="Arial" w:cs="Arial"/>
+                                <w:color w:val="auto"/>
+                                <w:lang w:val="fr-FR"/>
+                              </w:rPr>
+                              <w:t>rápido</w:t>
+                            </w:r>
+                            <w:proofErr w:type="spellEnd"/>
+                            <w:r>
+                              <w:rPr>
+                                <w:rFonts w:ascii="Arial" w:hAnsi="Arial" w:cs="Arial"/>
+                                <w:color w:val="auto"/>
+                                <w:lang w:val="fr-FR"/>
+                              </w:rPr>
+                              <w:t xml:space="preserve"> </w:t>
+                            </w:r>
+                            <w:proofErr w:type="spellStart"/>
+                            <w:r>
+                              <w:rPr>
+                                <w:rFonts w:ascii="Arial" w:hAnsi="Arial" w:cs="Arial"/>
+                                <w:color w:val="auto"/>
+                                <w:lang w:val="fr-FR"/>
+                              </w:rPr>
+                              <w:t>aprendizaje</w:t>
+                            </w:r>
+                            <w:proofErr w:type="spellEnd"/>
+                            <w:r>
+                              <w:rPr>
+                                <w:rFonts w:ascii="Arial" w:hAnsi="Arial" w:cs="Arial"/>
+                                <w:color w:val="auto"/>
+                                <w:lang w:val="fr-FR"/>
+                              </w:rPr>
+                              <w:t xml:space="preserve"> y </w:t>
+                            </w:r>
+                            <w:proofErr w:type="spellStart"/>
+                            <w:r>
+                              <w:rPr>
+                                <w:rFonts w:ascii="Arial" w:hAnsi="Arial" w:cs="Arial"/>
+                                <w:color w:val="auto"/>
+                                <w:lang w:val="fr-FR"/>
+                              </w:rPr>
+                              <w:t>del</w:t>
+                            </w:r>
+                            <w:proofErr w:type="spellEnd"/>
+                            <w:r>
+                              <w:rPr>
+                                <w:rFonts w:ascii="Arial" w:hAnsi="Arial" w:cs="Arial"/>
+                                <w:color w:val="auto"/>
+                                <w:lang w:val="fr-FR"/>
+                              </w:rPr>
+                              <w:t xml:space="preserve"> </w:t>
+                            </w:r>
+                            <w:proofErr w:type="spellStart"/>
+                            <w:r>
+                              <w:rPr>
+                                <w:rFonts w:ascii="Arial" w:hAnsi="Arial" w:cs="Arial"/>
+                                <w:color w:val="auto"/>
+                                <w:lang w:val="fr-FR"/>
+                              </w:rPr>
+                              <w:t>crecimiento</w:t>
+                            </w:r>
+                            <w:proofErr w:type="spellEnd"/>
+                            <w:r>
+                              <w:rPr>
+                                <w:rFonts w:ascii="Arial" w:hAnsi="Arial" w:cs="Arial"/>
+                                <w:color w:val="auto"/>
+                                <w:lang w:val="fr-FR"/>
+                              </w:rPr>
+                              <w:t xml:space="preserve"> </w:t>
+                            </w:r>
+                            <w:proofErr w:type="spellStart"/>
+                            <w:r>
+                              <w:rPr>
+                                <w:rFonts w:ascii="Arial" w:hAnsi="Arial" w:cs="Arial"/>
+                                <w:color w:val="auto"/>
+                                <w:lang w:val="fr-FR"/>
+                              </w:rPr>
+                              <w:t>personal</w:t>
+                            </w:r>
+                            <w:proofErr w:type="spellEnd"/>
+                            <w:r>
+                              <w:rPr>
+                                <w:rFonts w:ascii="Arial" w:hAnsi="Arial" w:cs="Arial"/>
+                                <w:color w:val="auto"/>
+                                <w:lang w:val="fr-FR"/>
+                              </w:rPr>
+                              <w:t xml:space="preserve"> y </w:t>
+                            </w:r>
+                            <w:proofErr w:type="spellStart"/>
+                            <w:r>
+                              <w:rPr>
+                                <w:rFonts w:ascii="Arial" w:hAnsi="Arial" w:cs="Arial"/>
+                                <w:color w:val="auto"/>
+                                <w:lang w:val="fr-FR"/>
+                              </w:rPr>
+                              <w:t>profesional</w:t>
+                            </w:r>
+                            <w:proofErr w:type="spellEnd"/>
+                            <w:r>
+                              <w:rPr>
+                                <w:rFonts w:ascii="Arial" w:hAnsi="Arial" w:cs="Arial"/>
+                                <w:color w:val="auto"/>
+                                <w:lang w:val="fr-FR"/>
+                              </w:rPr>
+                              <w:t xml:space="preserve">, me encanta </w:t>
+                            </w:r>
+                            <w:proofErr w:type="spellStart"/>
+                            <w:r>
+                              <w:rPr>
+                                <w:rFonts w:ascii="Arial" w:hAnsi="Arial" w:cs="Arial"/>
+                                <w:color w:val="auto"/>
+                                <w:lang w:val="fr-FR"/>
+                              </w:rPr>
+                              <w:t>crear</w:t>
+                            </w:r>
+                            <w:proofErr w:type="spellEnd"/>
+                            <w:r>
+                              <w:rPr>
+                                <w:rFonts w:ascii="Arial" w:hAnsi="Arial" w:cs="Arial"/>
+                                <w:color w:val="auto"/>
+                                <w:lang w:val="fr-FR"/>
+                              </w:rPr>
+                              <w:t xml:space="preserve"> </w:t>
+                            </w:r>
+                            <w:proofErr w:type="spellStart"/>
+                            <w:r>
+                              <w:rPr>
+                                <w:rFonts w:ascii="Arial" w:hAnsi="Arial" w:cs="Arial"/>
+                                <w:color w:val="auto"/>
+                                <w:lang w:val="fr-FR"/>
+                              </w:rPr>
+                              <w:t>productos</w:t>
+                            </w:r>
+                            <w:proofErr w:type="spellEnd"/>
+                            <w:r>
+                              <w:rPr>
+                                <w:rFonts w:ascii="Arial" w:hAnsi="Arial" w:cs="Arial"/>
+                                <w:color w:val="auto"/>
+                                <w:lang w:val="fr-FR"/>
+                              </w:rPr>
+                              <w:t xml:space="preserve"> digitales. La </w:t>
+                            </w:r>
+                            <w:proofErr w:type="spellStart"/>
+                            <w:r>
+                              <w:rPr>
+                                <w:rFonts w:ascii="Arial" w:hAnsi="Arial" w:cs="Arial"/>
+                                <w:color w:val="auto"/>
+                                <w:lang w:val="fr-FR"/>
+                              </w:rPr>
+                              <w:t>comunicación</w:t>
+                            </w:r>
+                            <w:proofErr w:type="spellEnd"/>
+                            <w:r>
+                              <w:rPr>
+                                <w:rFonts w:ascii="Arial" w:hAnsi="Arial" w:cs="Arial"/>
+                                <w:color w:val="auto"/>
+                                <w:lang w:val="fr-FR"/>
+                              </w:rPr>
+                              <w:t xml:space="preserve"> y el </w:t>
+                            </w:r>
+                            <w:proofErr w:type="spellStart"/>
+                            <w:r>
+                              <w:rPr>
+                                <w:rFonts w:ascii="Arial" w:hAnsi="Arial" w:cs="Arial"/>
+                                <w:color w:val="auto"/>
+                                <w:lang w:val="fr-FR"/>
+                              </w:rPr>
+                              <w:t>trabajo</w:t>
+                            </w:r>
+                            <w:proofErr w:type="spellEnd"/>
+                            <w:r>
+                              <w:rPr>
+                                <w:rFonts w:ascii="Arial" w:hAnsi="Arial" w:cs="Arial"/>
+                                <w:color w:val="auto"/>
+                                <w:lang w:val="fr-FR"/>
+                              </w:rPr>
+                              <w:t xml:space="preserve"> en </w:t>
+                            </w:r>
+                            <w:proofErr w:type="spellStart"/>
+                            <w:r>
+                              <w:rPr>
+                                <w:rFonts w:ascii="Arial" w:hAnsi="Arial" w:cs="Arial"/>
+                                <w:color w:val="auto"/>
+                                <w:lang w:val="fr-FR"/>
+                              </w:rPr>
+                              <w:t>equipo</w:t>
+                            </w:r>
+                            <w:proofErr w:type="spellEnd"/>
+                            <w:r>
+                              <w:rPr>
+                                <w:rFonts w:ascii="Arial" w:hAnsi="Arial" w:cs="Arial"/>
+                                <w:color w:val="auto"/>
+                                <w:lang w:val="fr-FR"/>
+                              </w:rPr>
+                              <w:t xml:space="preserve"> es para </w:t>
+                            </w:r>
+                            <w:proofErr w:type="spellStart"/>
+                            <w:r>
+                              <w:rPr>
+                                <w:rFonts w:ascii="Arial" w:hAnsi="Arial" w:cs="Arial"/>
+                                <w:color w:val="auto"/>
+                                <w:lang w:val="fr-FR"/>
+                              </w:rPr>
+                              <w:t>mí</w:t>
+                            </w:r>
+                            <w:proofErr w:type="spellEnd"/>
+                            <w:r>
+                              <w:rPr>
+                                <w:rFonts w:ascii="Arial" w:hAnsi="Arial" w:cs="Arial"/>
+                                <w:color w:val="auto"/>
+                                <w:lang w:val="fr-FR"/>
+                              </w:rPr>
+                              <w:t xml:space="preserve"> </w:t>
+                            </w:r>
+                            <w:proofErr w:type="spellStart"/>
+                            <w:r>
+                              <w:rPr>
+                                <w:rFonts w:ascii="Arial" w:hAnsi="Arial" w:cs="Arial"/>
+                                <w:color w:val="auto"/>
+                                <w:lang w:val="fr-FR"/>
+                              </w:rPr>
+                              <w:t>escencial</w:t>
+                            </w:r>
+                            <w:proofErr w:type="spellEnd"/>
+                            <w:r>
+                              <w:rPr>
+                                <w:rFonts w:ascii="Arial" w:hAnsi="Arial" w:cs="Arial"/>
+                                <w:color w:val="auto"/>
+                                <w:lang w:val="fr-FR"/>
+                              </w:rPr>
+                              <w:t xml:space="preserve"> para </w:t>
+                            </w:r>
+                            <w:proofErr w:type="spellStart"/>
+                            <w:r>
+                              <w:rPr>
+                                <w:rFonts w:ascii="Arial" w:hAnsi="Arial" w:cs="Arial"/>
+                                <w:color w:val="auto"/>
+                                <w:lang w:val="fr-FR"/>
+                              </w:rPr>
+                              <w:t>poder</w:t>
+                            </w:r>
+                            <w:proofErr w:type="spellEnd"/>
+                            <w:r>
+                              <w:rPr>
+                                <w:rFonts w:ascii="Arial" w:hAnsi="Arial" w:cs="Arial"/>
+                                <w:color w:val="auto"/>
+                                <w:lang w:val="fr-FR"/>
+                              </w:rPr>
+                              <w:t xml:space="preserve"> </w:t>
+                            </w:r>
+                            <w:proofErr w:type="spellStart"/>
+                            <w:r>
+                              <w:rPr>
+                                <w:rFonts w:ascii="Arial" w:hAnsi="Arial" w:cs="Arial"/>
+                                <w:color w:val="auto"/>
+                                <w:lang w:val="fr-FR"/>
+                              </w:rPr>
+                              <w:t>crecer</w:t>
+                            </w:r>
+                            <w:proofErr w:type="spellEnd"/>
+                            <w:r>
+                              <w:rPr>
+                                <w:rFonts w:ascii="Arial" w:hAnsi="Arial" w:cs="Arial"/>
+                                <w:color w:val="auto"/>
+                                <w:lang w:val="fr-FR"/>
+                              </w:rPr>
+                              <w:t xml:space="preserve"> </w:t>
+                            </w:r>
+                            <w:proofErr w:type="spellStart"/>
+                            <w:r>
+                              <w:rPr>
+                                <w:rFonts w:ascii="Arial" w:hAnsi="Arial" w:cs="Arial"/>
+                                <w:color w:val="auto"/>
+                                <w:lang w:val="fr-FR"/>
+                              </w:rPr>
+                              <w:t>como</w:t>
+                            </w:r>
+                            <w:proofErr w:type="spellEnd"/>
+                            <w:r>
+                              <w:rPr>
+                                <w:rFonts w:ascii="Arial" w:hAnsi="Arial" w:cs="Arial"/>
+                                <w:color w:val="auto"/>
+                                <w:lang w:val="fr-FR"/>
+                              </w:rPr>
+                              <w:t xml:space="preserve"> </w:t>
+                            </w:r>
+                            <w:proofErr w:type="spellStart"/>
+                            <w:r>
+                              <w:rPr>
+                                <w:rFonts w:ascii="Arial" w:hAnsi="Arial" w:cs="Arial"/>
+                                <w:color w:val="auto"/>
+                                <w:lang w:val="fr-FR"/>
+                              </w:rPr>
+                              <w:t>desarrollador</w:t>
+                            </w:r>
+                            <w:proofErr w:type="spellEnd"/>
+                            <w:r>
+                              <w:rPr>
+                                <w:rFonts w:ascii="Arial" w:hAnsi="Arial" w:cs="Arial"/>
+                                <w:color w:val="auto"/>
+                                <w:lang w:val="fr-FR"/>
+                              </w:rPr>
+                              <w:t xml:space="preserve">. Soy </w:t>
+                            </w:r>
+                            <w:proofErr w:type="spellStart"/>
+                            <w:r>
+                              <w:rPr>
+                                <w:rFonts w:ascii="Arial" w:hAnsi="Arial" w:cs="Arial"/>
+                                <w:color w:val="auto"/>
+                                <w:lang w:val="fr-FR"/>
+                              </w:rPr>
+                              <w:t>proacivo</w:t>
+                            </w:r>
+                            <w:proofErr w:type="spellEnd"/>
+                            <w:r>
+                              <w:rPr>
+                                <w:rFonts w:ascii="Arial" w:hAnsi="Arial" w:cs="Arial"/>
+                                <w:color w:val="auto"/>
+                                <w:lang w:val="fr-FR"/>
+                              </w:rPr>
+                              <w:t xml:space="preserve"> y </w:t>
+                            </w:r>
+                            <w:proofErr w:type="spellStart"/>
+                            <w:r>
+                              <w:rPr>
+                                <w:rFonts w:ascii="Arial" w:hAnsi="Arial" w:cs="Arial"/>
+                                <w:color w:val="auto"/>
+                                <w:lang w:val="fr-FR"/>
+                              </w:rPr>
+                              <w:t>metódico</w:t>
+                            </w:r>
+                            <w:proofErr w:type="spellEnd"/>
+                            <w:r>
+                              <w:rPr>
+                                <w:rFonts w:ascii="Arial" w:hAnsi="Arial" w:cs="Arial"/>
+                                <w:color w:val="auto"/>
+                                <w:lang w:val="fr-FR"/>
+                              </w:rPr>
+                              <w:t xml:space="preserve">, </w:t>
+                            </w:r>
+                            <w:proofErr w:type="spellStart"/>
+                            <w:r>
+                              <w:rPr>
+                                <w:rFonts w:ascii="Arial" w:hAnsi="Arial" w:cs="Arial"/>
+                                <w:color w:val="auto"/>
+                                <w:lang w:val="fr-FR"/>
+                              </w:rPr>
+                              <w:t>siempre</w:t>
+                            </w:r>
+                            <w:proofErr w:type="spellEnd"/>
+                            <w:r>
+                              <w:rPr>
+                                <w:rFonts w:ascii="Arial" w:hAnsi="Arial" w:cs="Arial"/>
+                                <w:color w:val="auto"/>
+                                <w:lang w:val="fr-FR"/>
+                              </w:rPr>
+                              <w:t xml:space="preserve"> </w:t>
+                            </w:r>
+                            <w:proofErr w:type="spellStart"/>
+                            <w:r>
+                              <w:rPr>
+                                <w:rFonts w:ascii="Arial" w:hAnsi="Arial" w:cs="Arial"/>
+                                <w:color w:val="auto"/>
+                                <w:lang w:val="fr-FR"/>
+                              </w:rPr>
+                              <w:t>busco</w:t>
+                            </w:r>
+                            <w:proofErr w:type="spellEnd"/>
+                            <w:r>
+                              <w:rPr>
+                                <w:rFonts w:ascii="Arial" w:hAnsi="Arial" w:cs="Arial"/>
+                                <w:color w:val="auto"/>
+                                <w:lang w:val="fr-FR"/>
+                              </w:rPr>
+                              <w:t xml:space="preserve"> </w:t>
+                            </w:r>
+                            <w:proofErr w:type="spellStart"/>
+                            <w:r>
+                              <w:rPr>
+                                <w:rFonts w:ascii="Arial" w:hAnsi="Arial" w:cs="Arial"/>
+                                <w:color w:val="auto"/>
+                                <w:lang w:val="fr-FR"/>
+                              </w:rPr>
+                              <w:t>nuevos</w:t>
+                            </w:r>
+                            <w:proofErr w:type="spellEnd"/>
+                            <w:r>
+                              <w:rPr>
+                                <w:rFonts w:ascii="Arial" w:hAnsi="Arial" w:cs="Arial"/>
+                                <w:color w:val="auto"/>
+                                <w:lang w:val="fr-FR"/>
+                              </w:rPr>
+                              <w:t xml:space="preserve"> </w:t>
+                            </w:r>
+                            <w:proofErr w:type="spellStart"/>
+                            <w:r>
+                              <w:rPr>
+                                <w:rFonts w:ascii="Arial" w:hAnsi="Arial" w:cs="Arial"/>
+                                <w:color w:val="auto"/>
+                                <w:lang w:val="fr-FR"/>
+                              </w:rPr>
+                              <w:t>retos</w:t>
+                            </w:r>
+                            <w:proofErr w:type="spellEnd"/>
+                            <w:r>
+                              <w:rPr>
+                                <w:rFonts w:ascii="Arial" w:hAnsi="Arial" w:cs="Arial"/>
+                                <w:color w:val="auto"/>
+                                <w:lang w:val="fr-FR"/>
+                              </w:rPr>
+                              <w:t xml:space="preserve"> y me </w:t>
+                            </w:r>
+                            <w:proofErr w:type="spellStart"/>
+                            <w:r>
+                              <w:rPr>
+                                <w:rFonts w:ascii="Arial" w:hAnsi="Arial" w:cs="Arial"/>
+                                <w:color w:val="auto"/>
+                                <w:lang w:val="fr-FR"/>
+                              </w:rPr>
+                              <w:t>adapto</w:t>
+                            </w:r>
+                            <w:proofErr w:type="spellEnd"/>
+                            <w:r>
+                              <w:rPr>
+                                <w:rFonts w:ascii="Arial" w:hAnsi="Arial" w:cs="Arial"/>
+                                <w:color w:val="auto"/>
+                                <w:lang w:val="fr-FR"/>
+                              </w:rPr>
+                              <w:t xml:space="preserve"> </w:t>
+                            </w:r>
+                            <w:proofErr w:type="spellStart"/>
+                            <w:r>
+                              <w:rPr>
+                                <w:rFonts w:ascii="Arial" w:hAnsi="Arial" w:cs="Arial"/>
+                                <w:color w:val="auto"/>
+                                <w:lang w:val="fr-FR"/>
+                              </w:rPr>
+                              <w:t>fácilmente</w:t>
+                            </w:r>
+                            <w:proofErr w:type="spellEnd"/>
+                            <w:r>
+                              <w:rPr>
+                                <w:rFonts w:ascii="Arial" w:hAnsi="Arial" w:cs="Arial"/>
+                                <w:color w:val="auto"/>
+                                <w:lang w:val="fr-FR"/>
+                              </w:rPr>
+                              <w:t xml:space="preserve"> a los </w:t>
+                            </w:r>
+                            <w:proofErr w:type="spellStart"/>
+                            <w:r>
+                              <w:rPr>
+                                <w:rFonts w:ascii="Arial" w:hAnsi="Arial" w:cs="Arial"/>
+                                <w:color w:val="auto"/>
+                                <w:lang w:val="fr-FR"/>
+                              </w:rPr>
+                              <w:t>cambios</w:t>
+                            </w:r>
+                            <w:proofErr w:type="spellEnd"/>
+                            <w:r>
+                              <w:rPr>
+                                <w:rFonts w:ascii="Arial" w:hAnsi="Arial" w:cs="Arial"/>
+                                <w:color w:val="auto"/>
+                                <w:lang w:val="fr-FR"/>
+                              </w:rPr>
+                              <w:t xml:space="preserve">, </w:t>
+                            </w:r>
+                            <w:proofErr w:type="spellStart"/>
+                            <w:r>
+                              <w:rPr>
+                                <w:rFonts w:ascii="Arial" w:hAnsi="Arial" w:cs="Arial"/>
+                                <w:color w:val="auto"/>
+                                <w:lang w:val="fr-FR"/>
+                              </w:rPr>
+                              <w:t>estoy</w:t>
+                            </w:r>
+                            <w:proofErr w:type="spellEnd"/>
+                            <w:r>
+                              <w:rPr>
+                                <w:rFonts w:ascii="Arial" w:hAnsi="Arial" w:cs="Arial"/>
+                                <w:color w:val="auto"/>
+                                <w:lang w:val="fr-FR"/>
+                              </w:rPr>
+                              <w:t xml:space="preserve"> </w:t>
+                            </w:r>
+                            <w:proofErr w:type="spellStart"/>
+                            <w:r>
+                              <w:rPr>
+                                <w:rFonts w:ascii="Arial" w:hAnsi="Arial" w:cs="Arial"/>
+                                <w:color w:val="auto"/>
+                                <w:lang w:val="fr-FR"/>
+                              </w:rPr>
+                              <w:t>abierto</w:t>
+                            </w:r>
+                            <w:proofErr w:type="spellEnd"/>
+                            <w:r>
+                              <w:rPr>
+                                <w:rFonts w:ascii="Arial" w:hAnsi="Arial" w:cs="Arial"/>
+                                <w:color w:val="auto"/>
+                                <w:lang w:val="fr-FR"/>
+                              </w:rPr>
+                              <w:t xml:space="preserve"> a </w:t>
+                            </w:r>
+                            <w:proofErr w:type="spellStart"/>
+                            <w:r>
+                              <w:rPr>
+                                <w:rFonts w:ascii="Arial" w:hAnsi="Arial" w:cs="Arial"/>
+                                <w:color w:val="auto"/>
+                                <w:lang w:val="fr-FR"/>
+                              </w:rPr>
+                              <w:t>aprender</w:t>
+                            </w:r>
+                            <w:proofErr w:type="spellEnd"/>
+                            <w:r>
+                              <w:rPr>
+                                <w:rFonts w:ascii="Arial" w:hAnsi="Arial" w:cs="Arial"/>
+                                <w:color w:val="auto"/>
+                                <w:lang w:val="fr-FR"/>
+                              </w:rPr>
+                              <w:t xml:space="preserve"> </w:t>
+                            </w:r>
+                            <w:proofErr w:type="spellStart"/>
+                            <w:r>
+                              <w:rPr>
+                                <w:rFonts w:ascii="Arial" w:hAnsi="Arial" w:cs="Arial"/>
+                                <w:color w:val="auto"/>
+                                <w:lang w:val="fr-FR"/>
+                              </w:rPr>
+                              <w:t>nuevas</w:t>
+                            </w:r>
+                            <w:proofErr w:type="spellEnd"/>
+                            <w:r>
+                              <w:rPr>
+                                <w:rFonts w:ascii="Arial" w:hAnsi="Arial" w:cs="Arial"/>
+                                <w:color w:val="auto"/>
+                                <w:lang w:val="fr-FR"/>
+                              </w:rPr>
+                              <w:t xml:space="preserve"> </w:t>
+                            </w:r>
+                            <w:proofErr w:type="spellStart"/>
+                            <w:r>
+                              <w:rPr>
+                                <w:rFonts w:ascii="Arial" w:hAnsi="Arial" w:cs="Arial"/>
+                                <w:color w:val="auto"/>
+                                <w:lang w:val="fr-FR"/>
+                              </w:rPr>
+                              <w:t>tecnologías</w:t>
+                            </w:r>
+                            <w:proofErr w:type="spellEnd"/>
+                            <w:r>
+                              <w:rPr>
+                                <w:rFonts w:ascii="Arial" w:hAnsi="Arial" w:cs="Arial"/>
+                                <w:color w:val="auto"/>
+                                <w:lang w:val="fr-FR"/>
+                              </w:rPr>
+                              <w:t xml:space="preserve"> y </w:t>
+                            </w:r>
+                            <w:proofErr w:type="spellStart"/>
+                            <w:r>
+                              <w:rPr>
+                                <w:rFonts w:ascii="Arial" w:hAnsi="Arial" w:cs="Arial"/>
+                                <w:color w:val="auto"/>
+                                <w:lang w:val="fr-FR"/>
+                              </w:rPr>
+                              <w:t>lenguajes</w:t>
+                            </w:r>
+                            <w:proofErr w:type="spellEnd"/>
+                            <w:r>
+                              <w:rPr>
+                                <w:rFonts w:ascii="Arial" w:hAnsi="Arial" w:cs="Arial"/>
+                                <w:color w:val="auto"/>
+                                <w:lang w:val="fr-FR"/>
+                              </w:rPr>
+                              <w:t>.</w:t>
+                            </w:r>
+                          </w:p>
+                          <w:p>
+                            <w:pPr>
                               <w:pStyle w:val="Sinespaciado"/>
                               <w:rPr>
                                 <w:rFonts w:ascii="Arial" w:hAnsi="Arial" w:cs="Arial"/>
@@ -2187,54 +4008,6 @@
                                 <w:u w:val="single"/>
                               </w:rPr>
                             </w:pPr>
-                            <w:r>
-                              <w:rPr>
-                                <w:rFonts w:ascii="Arial" w:hAnsi="Arial" w:cs="Arial"/>
-                                <w:color w:val="auto"/>
-                                <w:lang w:val="fr-FR"/>
-                              </w:rPr>
-                              <w:t>Estudiante de ingeniería eléctrica y desarrollador frontend, estoy en constante aprendizaje, buscando formas de mejorar la experiencia de usuario en una página web</w:t>
-                            </w:r>
-                            <w:r>
-                              <w:rPr>
-                                <w:rFonts w:ascii="Arial" w:hAnsi="Arial" w:cs="Arial"/>
-                                <w:color w:val="auto"/>
-                                <w:lang w:val="fr-FR"/>
-                              </w:rPr>
-                              <w:t>.</w:t>
-                            </w:r>
-                            <w:r>
-                              <w:rPr>
-                                <w:rFonts w:ascii="Arial" w:hAnsi="Arial" w:cs="Arial"/>
-                                <w:color w:val="auto"/>
-                                <w:lang w:val="fr-FR"/>
-                              </w:rPr>
-                              <w:t xml:space="preserve"> También estoy interesado en el desarrollo backend, así como la implementación de aplicaciones CRUD. Mi deseo es i</w:t>
-                            </w:r>
-                            <w:r>
-                              <w:rPr>
-                                <w:rFonts w:ascii="Arial" w:hAnsi="Arial" w:cs="Arial"/>
-                                <w:color w:val="auto"/>
-                                <w:lang w:val="fr-FR"/>
-                              </w:rPr>
-                              <w:t xml:space="preserve">ngresar a una empresa a la que pueda aportar con mis conocimientos y entusiasmo, así como poder seguir creciendo como desarrollador. </w:t>
-                            </w:r>
-                            <w:r>
-                              <w:rPr>
-                                <w:rFonts w:ascii="Arial" w:hAnsi="Arial" w:cs="Arial"/>
-                                <w:color w:val="auto"/>
-                                <w:lang w:val="fr-FR"/>
-                              </w:rPr>
-                              <w:t>Actualmente me encuentro recibiendo preparación en el bootcamp HENRY</w:t>
-                            </w:r>
-                            <w:r>
-                              <w:rPr>
-                                <w:rFonts w:ascii="Arial" w:hAnsi="Arial" w:cs="Arial"/>
-                                <w:color w:val="auto"/>
-                                <w:lang w:val="fr-FR"/>
-                              </w:rPr>
-                              <w:t>.</w:t>
-                            </w:r>
                           </w:p>
                         </w:txbxContent>
                       </wps:txbx>
@@ -2258,12 +4031,713 @@
           </mc:Choice>
           <mc:Fallback>
             <w:pict>
-              <v:shape w14:anchorId="71E976AA" id="_x0000_s1029" type="#_x0000_t202" style="position:absolute;margin-left:-110.85pt;margin-top:126pt;width:351pt;height:99.2pt;z-index:251659776;visibility:visible;mso-wrap-style:square;mso-width-percent:0;mso-height-percent:0;mso-wrap-distance-left:9pt;mso-wrap-distance-top:0;mso-wrap-distance-right:9pt;mso-wrap-distance-bottom:0;mso-position-horizontal:absolute;mso-position-horizontal-relative:text;mso-position-vertical:absolute;mso-position-vertical-relative:page;mso-width-percent:0;mso-height-percent:0;mso-width-relative:margin;mso-height-relative:margin;v-text-anchor:top" o:gfxdata="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" fillcolor="white [3201]" stroked="f" strokeweight=".5pt">
+              <v:shape w14:anchorId="71E976AA" id="_x0000_s1030" type="#_x0000_t202" style="position:absolute;margin-left:-110.85pt;margin-top:126pt;width:351pt;height:99.2pt;z-index:251659776;visibility:visible;mso-wrap-style:square;mso-width-percent:0;mso-height-percent:0;mso-wrap-distance-left:9pt;mso-wrap-distance-top:0;mso-wrap-distance-right:9pt;mso-wrap-distance-bottom:0;mso-position-horizontal:absolute;mso-position-horizontal-relative:text;mso-position-vertical:absolute;mso-position-vertical-relative:page;mso-width-percent:0;mso-height-percent:0;mso-width-relative:margin;mso-height-relative:margin;v-text-anchor:top" o:gfxdata="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" fillcolor="white [3201]" stroked="f" strokeweight=".5pt">
                 <v:fill opacity="0"/>
                 <v:textbox inset="0,0,0,0">
                   <w:txbxContent>
                     <w:p>
                       <w:pPr>
+                        <w:rPr>
+                          <w:rFonts w:ascii="Arial" w:hAnsi="Arial" w:cs="Arial"/>
+                          <w:color w:val="auto"/>
+                          <w:lang w:val="fr-FR"/>
+                        </w:rPr>
+                      </w:pPr>
+                      <w:r>
+                        <w:rPr>
+                          <w:rFonts w:ascii="Arial" w:hAnsi="Arial" w:cs="Arial"/>
+                          <w:color w:val="auto"/>
+                          <w:lang w:val="fr-FR"/>
+                        </w:rPr>
+                        <w:t xml:space="preserve">Soy </w:t>
+                      </w:r>
+                      <w:proofErr w:type="spellStart"/>
+                      <w:r>
+                        <w:rPr>
+                          <w:rFonts w:ascii="Arial" w:hAnsi="Arial" w:cs="Arial"/>
+                          <w:color w:val="auto"/>
+                          <w:lang w:val="fr-FR"/>
+                        </w:rPr>
+                        <w:t>entusiasta</w:t>
+                      </w:r>
+                      <w:proofErr w:type="spellEnd"/>
+                      <w:r>
+                        <w:rPr>
+                          <w:rFonts w:ascii="Arial" w:hAnsi="Arial" w:cs="Arial"/>
+                          <w:color w:val="auto"/>
+                          <w:lang w:val="fr-FR"/>
+                        </w:rPr>
+                        <w:t xml:space="preserve"> de la </w:t>
+                      </w:r>
+                      <w:proofErr w:type="spellStart"/>
+                      <w:r>
+                        <w:rPr>
+                          <w:rFonts w:ascii="Arial" w:hAnsi="Arial" w:cs="Arial"/>
+                          <w:color w:val="auto"/>
+                          <w:lang w:val="fr-FR"/>
+                        </w:rPr>
+                        <w:t>educación</w:t>
+                      </w:r>
+                      <w:proofErr w:type="spellEnd"/>
+                      <w:r>
+                        <w:rPr>
+                          <w:rFonts w:ascii="Arial" w:hAnsi="Arial" w:cs="Arial"/>
+                          <w:color w:val="auto"/>
+                          <w:lang w:val="fr-FR"/>
+                        </w:rPr>
+                        <w:t xml:space="preserve"> digital y </w:t>
+                      </w:r>
+                      <w:proofErr w:type="spellStart"/>
+                      <w:r>
+                        <w:rPr>
+                          <w:rFonts w:ascii="Arial" w:hAnsi="Arial" w:cs="Arial"/>
+                          <w:color w:val="auto"/>
+                          <w:lang w:val="fr-FR"/>
+                        </w:rPr>
+                        <w:t>apasionado</w:t>
+                      </w:r>
+                      <w:proofErr w:type="spellEnd"/>
+                      <w:r>
+                        <w:rPr>
+                          <w:rFonts w:ascii="Arial" w:hAnsi="Arial" w:cs="Arial"/>
+                          <w:color w:val="auto"/>
+                          <w:lang w:val="fr-FR"/>
+                        </w:rPr>
+                        <w:t xml:space="preserve"> de la </w:t>
+                      </w:r>
+                      <w:proofErr w:type="spellStart"/>
+                      <w:r>
+                        <w:rPr>
+                          <w:rFonts w:ascii="Arial" w:hAnsi="Arial" w:cs="Arial"/>
+                          <w:color w:val="auto"/>
+                          <w:lang w:val="fr-FR"/>
+                        </w:rPr>
+                        <w:t>educación</w:t>
+                      </w:r>
+                      <w:proofErr w:type="spellEnd"/>
+                      <w:r>
+                        <w:rPr>
+                          <w:rFonts w:ascii="Arial" w:hAnsi="Arial" w:cs="Arial"/>
+                          <w:color w:val="auto"/>
+                          <w:lang w:val="fr-FR"/>
+                        </w:rPr>
+                        <w:t xml:space="preserve"> </w:t>
+                      </w:r>
+                      <w:proofErr w:type="spellStart"/>
+                      <w:r>
+                        <w:rPr>
+                          <w:rFonts w:ascii="Arial" w:hAnsi="Arial" w:cs="Arial"/>
+                          <w:color w:val="auto"/>
+                          <w:lang w:val="fr-FR"/>
+                        </w:rPr>
+                        <w:t>efectiva</w:t>
+                      </w:r>
+                      <w:proofErr w:type="spellEnd"/>
+                      <w:r>
+                        <w:rPr>
+                          <w:rFonts w:ascii="Arial" w:hAnsi="Arial" w:cs="Arial"/>
+                          <w:color w:val="auto"/>
+                          <w:lang w:val="fr-FR"/>
+                        </w:rPr>
+                        <w:t xml:space="preserve">, </w:t>
+                      </w:r>
+                      <w:proofErr w:type="spellStart"/>
+                      <w:r>
+                        <w:rPr>
+                          <w:rFonts w:ascii="Arial" w:hAnsi="Arial" w:cs="Arial"/>
+                          <w:color w:val="auto"/>
+                          <w:lang w:val="fr-FR"/>
+                        </w:rPr>
+                        <w:t>del</w:t>
+                      </w:r>
+                      <w:proofErr w:type="spellEnd"/>
+                      <w:r>
+                        <w:rPr>
+                          <w:rFonts w:ascii="Arial" w:hAnsi="Arial" w:cs="Arial"/>
+                          <w:color w:val="auto"/>
+                          <w:lang w:val="fr-FR"/>
+                        </w:rPr>
+                        <w:t xml:space="preserve"> </w:t>
+                      </w:r>
+                      <w:proofErr w:type="spellStart"/>
+                      <w:r>
+                        <w:rPr>
+                          <w:rFonts w:ascii="Arial" w:hAnsi="Arial" w:cs="Arial"/>
+                          <w:color w:val="auto"/>
+                          <w:lang w:val="fr-FR"/>
+                        </w:rPr>
+                        <w:t>rápido</w:t>
+                      </w:r>
+                      <w:proofErr w:type="spellEnd"/>
+                      <w:r>
+                        <w:rPr>
+                          <w:rFonts w:ascii="Arial" w:hAnsi="Arial" w:cs="Arial"/>
+                          <w:color w:val="auto"/>
+                          <w:lang w:val="fr-FR"/>
+                        </w:rPr>
+                        <w:t xml:space="preserve"> </w:t>
+                      </w:r>
+                      <w:proofErr w:type="spellStart"/>
+                      <w:r>
+                        <w:rPr>
+                          <w:rFonts w:ascii="Arial" w:hAnsi="Arial" w:cs="Arial"/>
+                          <w:color w:val="auto"/>
+                          <w:lang w:val="fr-FR"/>
+                        </w:rPr>
+                        <w:t>aprendizaje</w:t>
+                      </w:r>
+                      <w:proofErr w:type="spellEnd"/>
+                      <w:r>
+                        <w:rPr>
+                          <w:rFonts w:ascii="Arial" w:hAnsi="Arial" w:cs="Arial"/>
+                          <w:color w:val="auto"/>
+                          <w:lang w:val="fr-FR"/>
+                        </w:rPr>
+                        <w:t xml:space="preserve"> y </w:t>
+                      </w:r>
+                      <w:proofErr w:type="spellStart"/>
+                      <w:r>
+                        <w:rPr>
+                          <w:rFonts w:ascii="Arial" w:hAnsi="Arial" w:cs="Arial"/>
+                          <w:color w:val="auto"/>
+                          <w:lang w:val="fr-FR"/>
+                        </w:rPr>
+                        <w:t>del</w:t>
+                      </w:r>
+                      <w:proofErr w:type="spellEnd"/>
+                      <w:r>
+                        <w:rPr>
+                          <w:rFonts w:ascii="Arial" w:hAnsi="Arial" w:cs="Arial"/>
+                          <w:color w:val="auto"/>
+                          <w:lang w:val="fr-FR"/>
+                        </w:rPr>
+                        <w:t xml:space="preserve"> </w:t>
+                      </w:r>
+                      <w:proofErr w:type="spellStart"/>
+                      <w:r>
+                        <w:rPr>
+                          <w:rFonts w:ascii="Arial" w:hAnsi="Arial" w:cs="Arial"/>
+                          <w:color w:val="auto"/>
+                          <w:lang w:val="fr-FR"/>
+                        </w:rPr>
+                        <w:t>crecimiento</w:t>
+                      </w:r>
+                      <w:proofErr w:type="spellEnd"/>
+                      <w:r>
+                        <w:rPr>
+                          <w:rFonts w:ascii="Arial" w:hAnsi="Arial" w:cs="Arial"/>
+                          <w:color w:val="auto"/>
+                          <w:lang w:val="fr-FR"/>
+                        </w:rPr>
+                        <w:t xml:space="preserve"> </w:t>
+                      </w:r>
+                      <w:proofErr w:type="spellStart"/>
+                      <w:r>
+                        <w:rPr>
+                          <w:rFonts w:ascii="Arial" w:hAnsi="Arial" w:cs="Arial"/>
+                          <w:color w:val="auto"/>
+                          <w:lang w:val="fr-FR"/>
+                        </w:rPr>
+                        <w:t>personal</w:t>
+                      </w:r>
+                      <w:proofErr w:type="spellEnd"/>
+                      <w:r>
+                        <w:rPr>
+                          <w:rFonts w:ascii="Arial" w:hAnsi="Arial" w:cs="Arial"/>
+                          <w:color w:val="auto"/>
+                          <w:lang w:val="fr-FR"/>
+                        </w:rPr>
+                        <w:t xml:space="preserve"> y </w:t>
+                      </w:r>
+                      <w:proofErr w:type="spellStart"/>
+                      <w:r>
+                        <w:rPr>
+                          <w:rFonts w:ascii="Arial" w:hAnsi="Arial" w:cs="Arial"/>
+                          <w:color w:val="auto"/>
+                          <w:lang w:val="fr-FR"/>
+                        </w:rPr>
+                        <w:t>profesional</w:t>
+                      </w:r>
+                      <w:proofErr w:type="spellEnd"/>
+                      <w:r>
+                        <w:rPr>
+                          <w:rFonts w:ascii="Arial" w:hAnsi="Arial" w:cs="Arial"/>
+                          <w:color w:val="auto"/>
+                          <w:lang w:val="fr-FR"/>
+                        </w:rPr>
+                        <w:t xml:space="preserve">, me encanta </w:t>
+                      </w:r>
+                      <w:proofErr w:type="spellStart"/>
+                      <w:r>
+                        <w:rPr>
+                          <w:rFonts w:ascii="Arial" w:hAnsi="Arial" w:cs="Arial"/>
+                          <w:color w:val="auto"/>
+                          <w:lang w:val="fr-FR"/>
+                        </w:rPr>
+                        <w:t>crear</w:t>
+                      </w:r>
+                      <w:proofErr w:type="spellEnd"/>
+                      <w:r>
+                        <w:rPr>
+                          <w:rFonts w:ascii="Arial" w:hAnsi="Arial" w:cs="Arial"/>
+                          <w:color w:val="auto"/>
+                          <w:lang w:val="fr-FR"/>
+                        </w:rPr>
+                        <w:t xml:space="preserve"> </w:t>
+                      </w:r>
+                      <w:proofErr w:type="spellStart"/>
+                      <w:r>
+                        <w:rPr>
+                          <w:rFonts w:ascii="Arial" w:hAnsi="Arial" w:cs="Arial"/>
+                          <w:color w:val="auto"/>
+                          <w:lang w:val="fr-FR"/>
+                        </w:rPr>
+                        <w:t>productos</w:t>
+                      </w:r>
+                      <w:proofErr w:type="spellEnd"/>
+                      <w:r>
+                        <w:rPr>
+                          <w:rFonts w:ascii="Arial" w:hAnsi="Arial" w:cs="Arial"/>
+                          <w:color w:val="auto"/>
+                          <w:lang w:val="fr-FR"/>
+                        </w:rPr>
+                        <w:t xml:space="preserve"> digitales. La </w:t>
+                      </w:r>
+                      <w:proofErr w:type="spellStart"/>
+                      <w:r>
+                        <w:rPr>
+                          <w:rFonts w:ascii="Arial" w:hAnsi="Arial" w:cs="Arial"/>
+                          <w:color w:val="auto"/>
+                          <w:lang w:val="fr-FR"/>
+                        </w:rPr>
+                        <w:t>comunicación</w:t>
+                      </w:r>
+                      <w:proofErr w:type="spellEnd"/>
+                      <w:r>
+                        <w:rPr>
+                          <w:rFonts w:ascii="Arial" w:hAnsi="Arial" w:cs="Arial"/>
+                          <w:color w:val="auto"/>
+                          <w:lang w:val="fr-FR"/>
+                        </w:rPr>
+                        <w:t xml:space="preserve"> y el </w:t>
+                      </w:r>
+                      <w:proofErr w:type="spellStart"/>
+                      <w:r>
+                        <w:rPr>
+                          <w:rFonts w:ascii="Arial" w:hAnsi="Arial" w:cs="Arial"/>
+                          <w:color w:val="auto"/>
+                          <w:lang w:val="fr-FR"/>
+                        </w:rPr>
+                        <w:t>trabajo</w:t>
+                      </w:r>
+                      <w:proofErr w:type="spellEnd"/>
+                      <w:r>
+                        <w:rPr>
+                          <w:rFonts w:ascii="Arial" w:hAnsi="Arial" w:cs="Arial"/>
+                          <w:color w:val="auto"/>
+                          <w:lang w:val="fr-FR"/>
+                        </w:rPr>
+                        <w:t xml:space="preserve"> en </w:t>
+                      </w:r>
+                      <w:proofErr w:type="spellStart"/>
+                      <w:r>
+                        <w:rPr>
+                          <w:rFonts w:ascii="Arial" w:hAnsi="Arial" w:cs="Arial"/>
+                          <w:color w:val="auto"/>
+                          <w:lang w:val="fr-FR"/>
+                        </w:rPr>
+                        <w:t>equipo</w:t>
+                      </w:r>
+                      <w:proofErr w:type="spellEnd"/>
+                      <w:r>
+                        <w:rPr>
+                          <w:rFonts w:ascii="Arial" w:hAnsi="Arial" w:cs="Arial"/>
+                          <w:color w:val="auto"/>
+                          <w:lang w:val="fr-FR"/>
+                        </w:rPr>
+                        <w:t xml:space="preserve"> es para </w:t>
+                      </w:r>
+                      <w:proofErr w:type="spellStart"/>
+                      <w:r>
+                        <w:rPr>
+                          <w:rFonts w:ascii="Arial" w:hAnsi="Arial" w:cs="Arial"/>
+                          <w:color w:val="auto"/>
+                          <w:lang w:val="fr-FR"/>
+                        </w:rPr>
+                        <w:t>mí</w:t>
+                      </w:r>
+                      <w:proofErr w:type="spellEnd"/>
+                      <w:r>
+                        <w:rPr>
+                          <w:rFonts w:ascii="Arial" w:hAnsi="Arial" w:cs="Arial"/>
+                          <w:color w:val="auto"/>
+                          <w:lang w:val="fr-FR"/>
+                        </w:rPr>
+                        <w:t xml:space="preserve"> </w:t>
+                      </w:r>
+                      <w:proofErr w:type="spellStart"/>
+                      <w:r>
+                        <w:rPr>
+                          <w:rFonts w:ascii="Arial" w:hAnsi="Arial" w:cs="Arial"/>
+                          <w:color w:val="auto"/>
+                          <w:lang w:val="fr-FR"/>
+                        </w:rPr>
+                        <w:t>escencial</w:t>
+                      </w:r>
+                      <w:proofErr w:type="spellEnd"/>
+                      <w:r>
+                        <w:rPr>
+                          <w:rFonts w:ascii="Arial" w:hAnsi="Arial" w:cs="Arial"/>
+                          <w:color w:val="auto"/>
+                          <w:lang w:val="fr-FR"/>
+                        </w:rPr>
+                        <w:t xml:space="preserve"> para </w:t>
+                      </w:r>
+                      <w:proofErr w:type="spellStart"/>
+                      <w:r>
+                        <w:rPr>
+                          <w:rFonts w:ascii="Arial" w:hAnsi="Arial" w:cs="Arial"/>
+                          <w:color w:val="auto"/>
+                          <w:lang w:val="fr-FR"/>
+                        </w:rPr>
+                        <w:t>poder</w:t>
+                      </w:r>
+                      <w:proofErr w:type="spellEnd"/>
+                      <w:r>
+                        <w:rPr>
+                          <w:rFonts w:ascii="Arial" w:hAnsi="Arial" w:cs="Arial"/>
+                          <w:color w:val="auto"/>
+                          <w:lang w:val="fr-FR"/>
+                        </w:rPr>
+                        <w:t xml:space="preserve"> </w:t>
+                      </w:r>
+                      <w:proofErr w:type="spellStart"/>
+                      <w:r>
+                        <w:rPr>
+                          <w:rFonts w:ascii="Arial" w:hAnsi="Arial" w:cs="Arial"/>
+                          <w:color w:val="auto"/>
+                          <w:lang w:val="fr-FR"/>
+                        </w:rPr>
+                        <w:t>crecer</w:t>
+                      </w:r>
+                      <w:proofErr w:type="spellEnd"/>
+                      <w:r>
+                        <w:rPr>
+                          <w:rFonts w:ascii="Arial" w:hAnsi="Arial" w:cs="Arial"/>
+                          <w:color w:val="auto"/>
+                          <w:lang w:val="fr-FR"/>
+                        </w:rPr>
+                        <w:t xml:space="preserve"> </w:t>
+                      </w:r>
+                      <w:proofErr w:type="spellStart"/>
+                      <w:r>
+                        <w:rPr>
+                          <w:rFonts w:ascii="Arial" w:hAnsi="Arial" w:cs="Arial"/>
+                          <w:color w:val="auto"/>
+                          <w:lang w:val="fr-FR"/>
+                        </w:rPr>
+                        <w:t>como</w:t>
+                      </w:r>
+                      <w:proofErr w:type="spellEnd"/>
+                      <w:r>
+                        <w:rPr>
+                          <w:rFonts w:ascii="Arial" w:hAnsi="Arial" w:cs="Arial"/>
+                          <w:color w:val="auto"/>
+                          <w:lang w:val="fr-FR"/>
+                        </w:rPr>
+                        <w:t xml:space="preserve"> </w:t>
+                      </w:r>
+                      <w:proofErr w:type="spellStart"/>
+                      <w:r>
+                        <w:rPr>
+                          <w:rFonts w:ascii="Arial" w:hAnsi="Arial" w:cs="Arial"/>
+                          <w:color w:val="auto"/>
+                          <w:lang w:val="fr-FR"/>
+                        </w:rPr>
+                        <w:t>desarrollador</w:t>
+                      </w:r>
+                      <w:proofErr w:type="spellEnd"/>
+                      <w:r>
+                        <w:rPr>
+                          <w:rFonts w:ascii="Arial" w:hAnsi="Arial" w:cs="Arial"/>
+                          <w:color w:val="auto"/>
+                          <w:lang w:val="fr-FR"/>
+                        </w:rPr>
+                        <w:t xml:space="preserve">. Soy </w:t>
+                      </w:r>
+                      <w:proofErr w:type="spellStart"/>
+                      <w:r>
+                        <w:rPr>
+                          <w:rFonts w:ascii="Arial" w:hAnsi="Arial" w:cs="Arial"/>
+                          <w:color w:val="auto"/>
+                          <w:lang w:val="fr-FR"/>
+                        </w:rPr>
+                        <w:t>proacivo</w:t>
+                      </w:r>
+                      <w:proofErr w:type="spellEnd"/>
+                      <w:r>
+                        <w:rPr>
+                          <w:rFonts w:ascii="Arial" w:hAnsi="Arial" w:cs="Arial"/>
+                          <w:color w:val="auto"/>
+                          <w:lang w:val="fr-FR"/>
+                        </w:rPr>
+                        <w:t xml:space="preserve"> y </w:t>
+                      </w:r>
+                      <w:proofErr w:type="spellStart"/>
+                      <w:r>
+                        <w:rPr>
+                          <w:rFonts w:ascii="Arial" w:hAnsi="Arial" w:cs="Arial"/>
+                          <w:color w:val="auto"/>
+                          <w:lang w:val="fr-FR"/>
+                        </w:rPr>
+                        <w:t>metódico</w:t>
+                      </w:r>
+                      <w:proofErr w:type="spellEnd"/>
+                      <w:r>
+                        <w:rPr>
+                          <w:rFonts w:ascii="Arial" w:hAnsi="Arial" w:cs="Arial"/>
+                          <w:color w:val="auto"/>
+                          <w:lang w:val="fr-FR"/>
+                        </w:rPr>
+                        <w:t xml:space="preserve">, </w:t>
+                      </w:r>
+                      <w:proofErr w:type="spellStart"/>
+                      <w:r>
+                        <w:rPr>
+                          <w:rFonts w:ascii="Arial" w:hAnsi="Arial" w:cs="Arial"/>
+                          <w:color w:val="auto"/>
+                          <w:lang w:val="fr-FR"/>
+                        </w:rPr>
+                        <w:t>siempre</w:t>
+                      </w:r>
+                      <w:proofErr w:type="spellEnd"/>
+                      <w:r>
+                        <w:rPr>
+                          <w:rFonts w:ascii="Arial" w:hAnsi="Arial" w:cs="Arial"/>
+                          <w:color w:val="auto"/>
+                          <w:lang w:val="fr-FR"/>
+                        </w:rPr>
+                        <w:t xml:space="preserve"> </w:t>
+                      </w:r>
+                      <w:proofErr w:type="spellStart"/>
+                      <w:r>
+                        <w:rPr>
+                          <w:rFonts w:ascii="Arial" w:hAnsi="Arial" w:cs="Arial"/>
+                          <w:color w:val="auto"/>
+                          <w:lang w:val="fr-FR"/>
+                        </w:rPr>
+                        <w:t>busco</w:t>
+                      </w:r>
+                      <w:proofErr w:type="spellEnd"/>
+                      <w:r>
+                        <w:rPr>
+                          <w:rFonts w:ascii="Arial" w:hAnsi="Arial" w:cs="Arial"/>
+                          <w:color w:val="auto"/>
+                          <w:lang w:val="fr-FR"/>
+                        </w:rPr>
+                        <w:t xml:space="preserve"> </w:t>
+                      </w:r>
+                      <w:proofErr w:type="spellStart"/>
+                      <w:r>
+                        <w:rPr>
+                          <w:rFonts w:ascii="Arial" w:hAnsi="Arial" w:cs="Arial"/>
+                          <w:color w:val="auto"/>
+                          <w:lang w:val="fr-FR"/>
+                        </w:rPr>
+                        <w:t>nuevos</w:t>
+                      </w:r>
+                      <w:proofErr w:type="spellEnd"/>
+                      <w:r>
+                        <w:rPr>
+                          <w:rFonts w:ascii="Arial" w:hAnsi="Arial" w:cs="Arial"/>
+                          <w:color w:val="auto"/>
+                          <w:lang w:val="fr-FR"/>
+                        </w:rPr>
+                        <w:t xml:space="preserve"> </w:t>
+                      </w:r>
+                      <w:proofErr w:type="spellStart"/>
+                      <w:r>
+                        <w:rPr>
+                          <w:rFonts w:ascii="Arial" w:hAnsi="Arial" w:cs="Arial"/>
+                          <w:color w:val="auto"/>
+                          <w:lang w:val="fr-FR"/>
+                        </w:rPr>
+                        <w:t>retos</w:t>
+                      </w:r>
+                      <w:proofErr w:type="spellEnd"/>
+                      <w:r>
+                        <w:rPr>
+                          <w:rFonts w:ascii="Arial" w:hAnsi="Arial" w:cs="Arial"/>
+                          <w:color w:val="auto"/>
+                          <w:lang w:val="fr-FR"/>
+                        </w:rPr>
+                        <w:t xml:space="preserve"> y me </w:t>
+                      </w:r>
+                      <w:proofErr w:type="spellStart"/>
+                      <w:r>
+                        <w:rPr>
+                          <w:rFonts w:ascii="Arial" w:hAnsi="Arial" w:cs="Arial"/>
+                          <w:color w:val="auto"/>
+                          <w:lang w:val="fr-FR"/>
+                        </w:rPr>
+                        <w:t>adapto</w:t>
+                      </w:r>
+                      <w:proofErr w:type="spellEnd"/>
+                      <w:r>
+                        <w:rPr>
+                          <w:rFonts w:ascii="Arial" w:hAnsi="Arial" w:cs="Arial"/>
+                          <w:color w:val="auto"/>
+                          <w:lang w:val="fr-FR"/>
+                        </w:rPr>
+                        <w:t xml:space="preserve"> </w:t>
+                      </w:r>
+                      <w:proofErr w:type="spellStart"/>
+                      <w:r>
+                        <w:rPr>
+                          <w:rFonts w:ascii="Arial" w:hAnsi="Arial" w:cs="Arial"/>
+                          <w:color w:val="auto"/>
+                          <w:lang w:val="fr-FR"/>
+                        </w:rPr>
+                        <w:t>fácilmente</w:t>
+                      </w:r>
+                      <w:proofErr w:type="spellEnd"/>
+                      <w:r>
+                        <w:rPr>
+                          <w:rFonts w:ascii="Arial" w:hAnsi="Arial" w:cs="Arial"/>
+                          <w:color w:val="auto"/>
+                          <w:lang w:val="fr-FR"/>
+                        </w:rPr>
+                        <w:t xml:space="preserve"> a los </w:t>
+                      </w:r>
+                      <w:proofErr w:type="spellStart"/>
+                      <w:r>
+                        <w:rPr>
+                          <w:rFonts w:ascii="Arial" w:hAnsi="Arial" w:cs="Arial"/>
+                          <w:color w:val="auto"/>
+                          <w:lang w:val="fr-FR"/>
+                        </w:rPr>
+                        <w:t>cambios</w:t>
+                      </w:r>
+                      <w:proofErr w:type="spellEnd"/>
+                      <w:r>
+                        <w:rPr>
+                          <w:rFonts w:ascii="Arial" w:hAnsi="Arial" w:cs="Arial"/>
+                          <w:color w:val="auto"/>
+                          <w:lang w:val="fr-FR"/>
+                        </w:rPr>
+                        <w:t xml:space="preserve">, </w:t>
+                      </w:r>
+                      <w:proofErr w:type="spellStart"/>
+                      <w:r>
+                        <w:rPr>
+                          <w:rFonts w:ascii="Arial" w:hAnsi="Arial" w:cs="Arial"/>
+                          <w:color w:val="auto"/>
+                          <w:lang w:val="fr-FR"/>
+                        </w:rPr>
+                        <w:t>estoy</w:t>
+                      </w:r>
+                      <w:proofErr w:type="spellEnd"/>
+                      <w:r>
+                        <w:rPr>
+                          <w:rFonts w:ascii="Arial" w:hAnsi="Arial" w:cs="Arial"/>
+                          <w:color w:val="auto"/>
+                          <w:lang w:val="fr-FR"/>
+                        </w:rPr>
+                        <w:t xml:space="preserve"> </w:t>
+                      </w:r>
+                      <w:proofErr w:type="spellStart"/>
+                      <w:r>
+                        <w:rPr>
+                          <w:rFonts w:ascii="Arial" w:hAnsi="Arial" w:cs="Arial"/>
+                          <w:color w:val="auto"/>
+                          <w:lang w:val="fr-FR"/>
+                        </w:rPr>
+                        <w:t>abierto</w:t>
+                      </w:r>
+                      <w:proofErr w:type="spellEnd"/>
+                      <w:r>
+                        <w:rPr>
+                          <w:rFonts w:ascii="Arial" w:hAnsi="Arial" w:cs="Arial"/>
+                          <w:color w:val="auto"/>
+                          <w:lang w:val="fr-FR"/>
+                        </w:rPr>
+                        <w:t xml:space="preserve"> a </w:t>
+                      </w:r>
+                      <w:proofErr w:type="spellStart"/>
+                      <w:r>
+                        <w:rPr>
+                          <w:rFonts w:ascii="Arial" w:hAnsi="Arial" w:cs="Arial"/>
+                          <w:color w:val="auto"/>
+                          <w:lang w:val="fr-FR"/>
+                        </w:rPr>
+                        <w:t>aprender</w:t>
+                      </w:r>
+                      <w:proofErr w:type="spellEnd"/>
+                      <w:r>
+                        <w:rPr>
+                          <w:rFonts w:ascii="Arial" w:hAnsi="Arial" w:cs="Arial"/>
+                          <w:color w:val="auto"/>
+                          <w:lang w:val="fr-FR"/>
+                        </w:rPr>
+                        <w:t xml:space="preserve"> </w:t>
+                      </w:r>
+                      <w:proofErr w:type="spellStart"/>
+                      <w:r>
+                        <w:rPr>
+                          <w:rFonts w:ascii="Arial" w:hAnsi="Arial" w:cs="Arial"/>
+                          <w:color w:val="auto"/>
+                          <w:lang w:val="fr-FR"/>
+                        </w:rPr>
+                        <w:t>nuevas</w:t>
+                      </w:r>
+                      <w:proofErr w:type="spellEnd"/>
+                      <w:r>
+                        <w:rPr>
+                          <w:rFonts w:ascii="Arial" w:hAnsi="Arial" w:cs="Arial"/>
+                          <w:color w:val="auto"/>
+                          <w:lang w:val="fr-FR"/>
+                        </w:rPr>
+                        <w:t xml:space="preserve"> </w:t>
+                      </w:r>
+                      <w:proofErr w:type="spellStart"/>
+                      <w:r>
+                        <w:rPr>
+                          <w:rFonts w:ascii="Arial" w:hAnsi="Arial" w:cs="Arial"/>
+                          <w:color w:val="auto"/>
+                          <w:lang w:val="fr-FR"/>
+                        </w:rPr>
+                        <w:t>tecnologías</w:t>
+                      </w:r>
+                      <w:proofErr w:type="spellEnd"/>
+                      <w:r>
+                        <w:rPr>
+                          <w:rFonts w:ascii="Arial" w:hAnsi="Arial" w:cs="Arial"/>
+                          <w:color w:val="auto"/>
+                          <w:lang w:val="fr-FR"/>
+                        </w:rPr>
+                        <w:t xml:space="preserve"> y </w:t>
+                      </w:r>
+                      <w:proofErr w:type="spellStart"/>
+                      <w:r>
+                        <w:rPr>
+                          <w:rFonts w:ascii="Arial" w:hAnsi="Arial" w:cs="Arial"/>
+                          <w:color w:val="auto"/>
+                          <w:lang w:val="fr-FR"/>
+                        </w:rPr>
+                        <w:t>lenguajes</w:t>
+                      </w:r>
+                      <w:proofErr w:type="spellEnd"/>
+                      <w:r>
+                        <w:rPr>
+                          <w:rFonts w:ascii="Arial" w:hAnsi="Arial" w:cs="Arial"/>
+                          <w:color w:val="auto"/>
+                          <w:lang w:val="fr-FR"/>
+                        </w:rPr>
+                        <w:t>.</w:t>
+                      </w:r>
+                    </w:p>
+                    <w:p>
+                      <w:pPr>
                         <w:pStyle w:val="Sinespaciado"/>
                         <w:rPr>
                           <w:rFonts w:ascii="Arial" w:hAnsi="Arial" w:cs="Arial"/>
@@ -2271,54 +4745,6 @@
                           <w:u w:val="single"/>
                         </w:rPr>
                       </w:pPr>
-                      <w:r>
-                        <w:rPr>
-                          <w:rFonts w:ascii="Arial" w:hAnsi="Arial" w:cs="Arial"/>
-                          <w:color w:val="auto"/>
-                          <w:lang w:val="fr-FR"/>
-                        </w:rPr>
-                        <w:t>Estudiante de ingeniería eléctrica y desarrollador frontend, estoy en constante aprendizaje, buscando formas de mejorar la experiencia de usuario en una página web</w:t>
-                      </w:r>
-                      <w:r>
-                        <w:rPr>
-                          <w:rFonts w:ascii="Arial" w:hAnsi="Arial" w:cs="Arial"/>
-                          <w:color w:val="auto"/>
-                          <w:lang w:val="fr-FR"/>
-                        </w:rPr>
-                        <w:t>.</w:t>
-                      </w:r>
-                      <w:r>
-                        <w:rPr>
-                          <w:rFonts w:ascii="Arial" w:hAnsi="Arial" w:cs="Arial"/>
-                          <w:color w:val="auto"/>
-                          <w:lang w:val="fr-FR"/>
-                        </w:rPr>
-                        <w:t xml:space="preserve"> También estoy interesado en el desarrollo backend, así como la implementación de aplicaciones CRUD. Mi deseo es i</w:t>
-                      </w:r>
-                      <w:r>
-                        <w:rPr>
-                          <w:rFonts w:ascii="Arial" w:hAnsi="Arial" w:cs="Arial"/>
-                          <w:color w:val="auto"/>
-                          <w:lang w:val="fr-FR"/>
-                        </w:rPr>
-                        <w:t xml:space="preserve">ngresar a una empresa a la que pueda aportar con mis conocimientos y entusiasmo, así como poder seguir creciendo como desarrollador. </w:t>
-                      </w:r>
-                      <w:r>
-                        <w:rPr>
-                          <w:rFonts w:ascii="Arial" w:hAnsi="Arial" w:cs="Arial"/>
-                          <w:color w:val="auto"/>
-                          <w:lang w:val="fr-FR"/>
-                        </w:rPr>
-                        <w:t>Actualmente me encuentro recibiendo preparación en el bootcamp HENRY</w:t>
-                      </w:r>
-                      <w:r>
-                        <w:rPr>
-                          <w:rFonts w:ascii="Arial" w:hAnsi="Arial" w:cs="Arial"/>
-                          <w:color w:val="auto"/>
-                          <w:lang w:val="fr-FR"/>
-                        </w:rPr>
-                        <w:t>.</w:t>
-                      </w:r>
                     </w:p>
                   </w:txbxContent>
                 </v:textbox>
@@ -2477,6 +4903,7 @@
                                 </w14:textOutline>
                               </w:rPr>
                             </w:pPr>
+                            <w:proofErr w:type="spellStart"/>
                             <w:r>
                               <w:rPr>
                                 <w:rFonts w:ascii="Arial" w:hAnsi="Arial" w:cs="Arial"/>
@@ -2491,8 +4918,25 @@
                                   <w14:bevel/>
                                 </w14:textOutline>
                               </w:rPr>
-                              <w:t>Frontend Developer Junior</w:t>
-                            </w:r>
+                              <w:t>Fullstack-</w:t>
+                            </w:r>
+                            <w:r>
+                              <w:rPr>
+                                <w:rFonts w:ascii="Arial" w:hAnsi="Arial" w:cs="Arial"/>
+                                <w:bCs/>
+                                <w:color w:val="000000" w:themeColor="text1"/>
+                                <w:sz w:val="32"/>
+                                <w:szCs w:val="32"/>
+                                <w:lang w:val="es-ES"/>
+                                <w14:textOutline w14:w="9525" w14:cap="rnd" w14:cmpd="sng" w14:algn="ctr">
+                                  <w14:noFill/>
+                                  <w14:prstDash w14:val="solid"/>
+                                  <w14:bevel/>
+                                </w14:textOutline>
+                              </w:rPr>
+                              <w:t>Developer</w:t>
+                            </w:r>
+                            <w:proofErr w:type="spellEnd"/>
                           </w:p>
                           <w:p>
                             <w:pPr>
@@ -2532,7 +4976,7 @@
           </mc:Choice>
           <mc:Fallback>
             <w:pict>
-              <v:shape w14:anchorId="37A96E55" id="_x0000_s1030" type="#_x0000_t202" style="position:absolute;margin-left:-9.75pt;margin-top:90pt;width:610.05pt;height:36.2pt;z-index:251675136;visibility:visible;mso-wrap-style:square;mso-width-percent:0;mso-height-percent:0;mso-wrap-distance-left:9pt;mso-wrap-distance-top:0;mso-wrap-distance-right:9pt;mso-wrap-distance-bottom:0;mso-position-horizontal:absolute;mso-position-horizontal-relative:page;mso-position-vertical:absolute;mso-position-vertical-relative:page;mso-width-percent:0;mso-height-percent:0;mso-width-relative:margin;mso-height-relative:margin;v-text-anchor:top" o:gfxdata="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" filled="f" stroked="f" strokeweight=".5pt">
+              <v:shape w14:anchorId="37A96E55" id="_x0000_s1031" type="#_x0000_t202" style="position:absolute;margin-left:-9.75pt;margin-top:90pt;width:610.05pt;height:36.2pt;z-index:251675136;visibility:visible;mso-wrap-style:square;mso-width-percent:0;mso-height-percent:0;mso-wrap-distance-left:9pt;mso-wrap-distance-top:0;mso-wrap-distance-right:9pt;mso-wrap-distance-bottom:0;mso-position-horizontal:absolute;mso-position-horizontal-relative:page;mso-position-vertical:absolute;mso-position-vertical-relative:page;mso-width-percent:0;mso-height-percent:0;mso-width-relative:margin;mso-height-relative:margin;v-text-anchor:top" o:gfxdata="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" filled="f" stroked="f" strokeweight=".5pt">
                 <v:textbox inset="0,0,0,0">
                   <w:txbxContent>
                     <w:p>
@@ -2552,6 +4996,7 @@
                           </w14:textOutline>
                         </w:rPr>
                       </w:pPr>
+                      <w:proofErr w:type="spellStart"/>
                       <w:r>
                         <w:rPr>
                           <w:rFonts w:ascii="Arial" w:hAnsi="Arial" w:cs="Arial"/>
@@ -2566,8 +5011,25 @@
                             <w14:bevel/>
                           </w14:textOutline>
                         </w:rPr>
-                        <w:t>Frontend Developer Junior</w:t>
-                      </w:r>
+                        <w:t>Fullstack-</w:t>
+                      </w:r>
+                      <w:r>
+                        <w:rPr>
+                          <w:rFonts w:ascii="Arial" w:hAnsi="Arial" w:cs="Arial"/>
+                          <w:bCs/>
+                          <w:color w:val="000000" w:themeColor="text1"/>
+                          <w:sz w:val="32"/>
+                          <w:szCs w:val="32"/>
+                          <w:lang w:val="es-ES"/>
+                          <w14:textOutline w14:w="9525" w14:cap="rnd" w14:cmpd="sng" w14:algn="ctr">
+                            <w14:noFill/>
+                            <w14:prstDash w14:val="solid"/>
+                            <w14:bevel/>
+                          </w14:textOutline>
+                        </w:rPr>
+                        <w:t>Developer</w:t>
+                      </w:r>
+                      <w:proofErr w:type="spellEnd"/>
                     </w:p>
                     <w:p>
                       <w:pPr>
@@ -2939,7 +5401,7 @@
           </mc:Choice>
           <mc:Fallback>
             <w:pict>
-              <v:shape w14:anchorId="6F4F8366" id="_x0000_s1031" type="#_x0000_t202" style="position:absolute;margin-left:-211.85pt;margin-top:54pt;width:610.05pt;height:36.2pt;z-index:251657728;visibility:visible;mso-wrap-style:square;mso-width-percent:0;mso-height-percent:0;mso-wrap-distance-left:9pt;mso-wrap-distance-top:0;mso-wrap-distance-right:9pt;mso-wrap-distance-bottom:0;mso-position-horizontal:absolute;mso-position-horizontal-relative:text;mso-position-vertical:absolute;mso-position-vertical-relative:page;mso-width-percent:0;mso-height-percent:0;mso-width-relative:margin;mso-height-relative:margin;v-text-anchor:top" o:gfxdata="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" filled="f" stroked="f" strokeweight=".5pt">
+              <v:shape w14:anchorId="6F4F8366" id="_x0000_s1032" type="#_x0000_t202" style="position:absolute;margin-left:-211.85pt;margin-top:54pt;width:610.05pt;height:36.2pt;z-index:251657728;visibility:visible;mso-wrap-style:square;mso-width-percent:0;mso-height-percent:0;mso-wrap-distance-left:9pt;mso-wrap-distance-top:0;mso-wrap-distance-right:9pt;mso-wrap-distance-bottom:0;mso-position-horizontal:absolute;mso-position-horizontal-relative:text;mso-position-vertical:absolute;mso-position-vertical-relative:page;mso-width-percent:0;mso-height-percent:0;mso-width-relative:margin;mso-height-relative:margin;v-text-anchor:top" o:gfxdata="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" filled="f" stroked="f" strokeweight=".5pt">
                 <v:textbox inset="0,0,0,0">
                   <w:txbxContent>
                     <w:p>
@@ -5833,10 +8295,6 @@
 </file>
 
 <file path=customXml/item1.xml><?xml version="1.0" encoding="utf-8"?>
-<b:Sources xmlns:b="http://schemas.openxmlformats.org/officeDocument/2006/bibliography" xmlns="http://schemas.openxmlformats.org/officeDocument/2006/bibliography" SelectedStyle="/APASixthEditionOfficeOnline.xsl" StyleName="APA"/>
-</file>
-
-<file path=customXml/item2.xml><?xml version="1.0" encoding="utf-8"?>
 <CoverPageProperties xmlns="http://schemas.microsoft.com/office/2006/coverPageProps">
   <PublishDate/>
   <Abstract/>
@@ -5847,18 +8305,22 @@
 </CoverPageProperties>
 </file>
 
+<file path=customXml/item2.xml><?xml version="1.0" encoding="utf-8"?>
+<b:Sources xmlns:b="http://schemas.openxmlformats.org/officeDocument/2006/bibliography" xmlns="http://schemas.openxmlformats.org/officeDocument/2006/bibliography" SelectedStyle="/APASixthEditionOfficeOnline.xsl" StyleName="APA"/>
+</file>
+
 <file path=customXml/itemProps1.xml><?xml version="1.0" encoding="utf-8"?>
+<ds:datastoreItem xmlns:ds="http://schemas.openxmlformats.org/officeDocument/2006/customXml" ds:itemID="{7518ABA6-A0FA-414A-AC8E-EC97AD4DE7CE}">
+  <ds:schemaRefs>
+    <ds:schemaRef ds:uri="http://schemas.microsoft.com/office/2006/coverPageProps"/>
+  </ds:schemaRefs>
+</ds:datastoreItem>
+</file>
+
+<file path=customXml/itemProps2.xml><?xml version="1.0" encoding="utf-8"?>
 <ds:datastoreItem xmlns:ds="http://schemas.openxmlformats.org/officeDocument/2006/customXml" ds:itemID="{3FA139A4-E09C-9042-94A8-05B8BD96F2AD}">
   <ds:schemaRefs>
     <ds:schemaRef ds:uri="http://schemas.openxmlformats.org/officeDocument/2006/bibliography"/>
   </ds:schemaRefs>
 </ds:datastoreItem>
-</file>
-
-<file path=customXml/itemProps2.xml><?xml version="1.0" encoding="utf-8"?>
-<ds:datastoreItem xmlns:ds="http://schemas.openxmlformats.org/officeDocument/2006/customXml" ds:itemID="{7518ABA6-A0FA-414A-AC8E-EC97AD4DE7CE}">
-  <ds:schemaRefs>
-    <ds:schemaRef ds:uri="http://schemas.microsoft.com/office/2006/coverPageProps"/>
-  </ds:schemaRefs>
-</ds:datastoreItem>
 </file>
</xml_diff>